<commit_message>
getting all files set for initial manuscript submission
</commit_message>
<xml_diff>
--- a/scripts/IndianaMesocosmExpt.docx
+++ b/scripts/IndianaMesocosmExpt.docx
@@ -1102,21 +1102,18 @@
       </w:r>
       <w:r>
         <w:rPr>
-          <w:rStyle w:val="NormalTok"/>
-        </w:rPr>
-        <w:t xml:space="preserve">indianadata</w:t>
-      </w:r>
-      <w:r>
-        <w:rPr>
-          <w:rStyle w:val="SpecialCharTok"/>
-        </w:rPr>
-        <w:t xml:space="preserve">$</w:t>
-      </w:r>
-      <w:r>
-        <w:rPr>
-          <w:rStyle w:val="NormalTok"/>
-        </w:rPr>
-        <w:t xml:space="preserve">time </w:t>
+          <w:rStyle w:val="CommentTok"/>
+        </w:rPr>
+        <w:t xml:space="preserve">#based on the way the data are in the data sheet, week 0 doesn't need to be adjusted by the other weeks do</w:t>
+      </w:r>
+      <w:r>
+        <w:br/>
+      </w:r>
+      <w:r>
+        <w:rPr>
+          <w:rStyle w:val="NormalTok"/>
+        </w:rPr>
+        <w:t xml:space="preserve">indianadata </w:t>
       </w:r>
       <w:r>
         <w:rPr>
@@ -1128,19 +1125,79 @@
         <w:rPr>
           <w:rStyle w:val="NormalTok"/>
         </w:rPr>
-        <w:t xml:space="preserve"> indianadata</w:t>
-      </w:r>
-      <w:r>
-        <w:rPr>
-          <w:rStyle w:val="SpecialCharTok"/>
-        </w:rPr>
-        <w:t xml:space="preserve">$</w:t>
-      </w:r>
-      <w:r>
-        <w:rPr>
-          <w:rStyle w:val="NormalTok"/>
-        </w:rPr>
-        <w:t xml:space="preserve">time </w:t>
+        <w:t xml:space="preserve"> </w:t>
+      </w:r>
+      <w:r>
+        <w:rPr>
+          <w:rStyle w:val="FunctionTok"/>
+        </w:rPr>
+        <w:t xml:space="preserve">mutate</w:t>
+      </w:r>
+      <w:r>
+        <w:rPr>
+          <w:rStyle w:val="NormalTok"/>
+        </w:rPr>
+        <w:t xml:space="preserve">(indianadata, </w:t>
+      </w:r>
+      <w:r>
+        <w:rPr>
+          <w:rStyle w:val="AttributeTok"/>
+        </w:rPr>
+        <w:t xml:space="preserve">time =</w:t>
+      </w:r>
+      <w:r>
+        <w:rPr>
+          <w:rStyle w:val="NormalTok"/>
+        </w:rPr>
+        <w:t xml:space="preserve"> </w:t>
+      </w:r>
+      <w:r>
+        <w:rPr>
+          <w:rStyle w:val="FunctionTok"/>
+        </w:rPr>
+        <w:t xml:space="preserve">ifelse</w:t>
+      </w:r>
+      <w:r>
+        <w:rPr>
+          <w:rStyle w:val="NormalTok"/>
+        </w:rPr>
+        <w:t xml:space="preserve">(time </w:t>
+      </w:r>
+      <w:r>
+        <w:rPr>
+          <w:rStyle w:val="SpecialCharTok"/>
+        </w:rPr>
+        <w:t xml:space="preserve">==</w:t>
+      </w:r>
+      <w:r>
+        <w:rPr>
+          <w:rStyle w:val="NormalTok"/>
+        </w:rPr>
+        <w:t xml:space="preserve"> </w:t>
+      </w:r>
+      <w:r>
+        <w:rPr>
+          <w:rStyle w:val="DecValTok"/>
+        </w:rPr>
+        <w:t xml:space="preserve">0</w:t>
+      </w:r>
+      <w:r>
+        <w:rPr>
+          <w:rStyle w:val="NormalTok"/>
+        </w:rPr>
+        <w:t xml:space="preserve">, </w:t>
+      </w:r>
+      <w:r>
+        <w:rPr>
+          <w:rStyle w:val="DecValTok"/>
+        </w:rPr>
+        <w:t xml:space="preserve">0</w:t>
+      </w:r>
+      <w:r>
+        <w:rPr>
+          <w:rStyle w:val="NormalTok"/>
+        </w:rPr>
+        <w:t xml:space="preserve">, time </w:t>
       </w:r>
       <w:r>
         <w:rPr>
@@ -1159,6 +1216,12 @@
           <w:rStyle w:val="DecValTok"/>
         </w:rPr>
         <w:t xml:space="preserve">1</w:t>
+      </w:r>
+      <w:r>
+        <w:rPr>
+          <w:rStyle w:val="NormalTok"/>
+        </w:rPr>
+        <w:t xml:space="preserve">))</w:t>
       </w:r>
       <w:r>
         <w:br/>
@@ -3590,7 +3653,7 @@
         <w:rPr>
           <w:rStyle w:val="NormalTok"/>
         </w:rPr>
-        <w:t xml:space="preserve">, </w:t>
+        <w:t xml:space="preserve">,</w:t>
       </w:r>
       <w:r>
         <w:rPr>
@@ -5749,218 +5812,9 @@
       </w:r>
       <w:r>
         <w:rPr>
-          <w:rStyle w:val="FunctionTok"/>
-        </w:rPr>
-        <w:t xml:space="preserve">lsmeans</w:t>
-      </w:r>
-      <w:r>
-        <w:rPr>
-          <w:rStyle w:val="NormalTok"/>
-        </w:rPr>
-        <w:t xml:space="preserve">(infprevsummaryanalysis,pairwise</w:t>
-      </w:r>
-      <w:r>
-        <w:rPr>
-          <w:rStyle w:val="SpecialCharTok"/>
-        </w:rPr>
-        <w:t xml:space="preserve">~</w:t>
-      </w:r>
-      <w:r>
-        <w:rPr>
-          <w:rStyle w:val="NormalTok"/>
-        </w:rPr>
-        <w:t xml:space="preserve">chaoborusfactor,</w:t>
-      </w:r>
-      <w:r>
-        <w:rPr>
-          <w:rStyle w:val="AttributeTok"/>
-        </w:rPr>
-        <w:t xml:space="preserve">adjust=</w:t>
-      </w:r>
-      <w:r>
-        <w:rPr>
-          <w:rStyle w:val="StringTok"/>
-        </w:rPr>
-        <w:t xml:space="preserve">"tukey"</w:t>
-      </w:r>
-      <w:r>
-        <w:rPr>
-          <w:rStyle w:val="NormalTok"/>
-        </w:rPr>
-        <w:t xml:space="preserve">)</w:t>
-      </w:r>
-    </w:p>
-    <w:p>
-      <w:pPr>
-        <w:pStyle w:val="SourceCode"/>
-      </w:pPr>
-      <w:r>
-        <w:rPr>
-          <w:rStyle w:val="VerbatimChar"/>
-        </w:rPr>
-        <w:t xml:space="preserve">## $lsmeans</w:t>
-      </w:r>
-      <w:r>
-        <w:br/>
-      </w:r>
-      <w:r>
-        <w:rPr>
-          <w:rStyle w:val="VerbatimChar"/>
-        </w:rPr>
-        <w:t xml:space="preserve">##  chaoborusfactor  lsmean     SE df lower.CL upper.CL</w:t>
-      </w:r>
-      <w:r>
-        <w:br/>
-      </w:r>
-      <w:r>
-        <w:rPr>
-          <w:rStyle w:val="VerbatimChar"/>
-        </w:rPr>
-        <w:t xml:space="preserve">##  0               0.11184 0.0151 20   0.0803   0.1434</w:t>
-      </w:r>
-      <w:r>
-        <w:br/>
-      </w:r>
-      <w:r>
-        <w:rPr>
-          <w:rStyle w:val="VerbatimChar"/>
-        </w:rPr>
-        <w:t xml:space="preserve">##  0.1             0.07113 0.0151 20   0.0396   0.1027</w:t>
-      </w:r>
-      <w:r>
-        <w:br/>
-      </w:r>
-      <w:r>
-        <w:rPr>
-          <w:rStyle w:val="VerbatimChar"/>
-        </w:rPr>
-        <w:t xml:space="preserve">##  0.5             0.04581 0.0151 20   0.0143   0.0774</w:t>
-      </w:r>
-      <w:r>
-        <w:br/>
-      </w:r>
-      <w:r>
-        <w:rPr>
-          <w:rStyle w:val="VerbatimChar"/>
-        </w:rPr>
-        <w:t xml:space="preserve">##  1               0.00694 0.0151 20  -0.0246   0.0385</w:t>
-      </w:r>
-      <w:r>
-        <w:br/>
-      </w:r>
-      <w:r>
-        <w:rPr>
-          <w:rStyle w:val="VerbatimChar"/>
-        </w:rPr>
-        <w:t xml:space="preserve">## </w:t>
-      </w:r>
-      <w:r>
-        <w:br/>
-      </w:r>
-      <w:r>
-        <w:rPr>
-          <w:rStyle w:val="VerbatimChar"/>
-        </w:rPr>
-        <w:t xml:space="preserve">## Confidence level used: 0.95 </w:t>
-      </w:r>
-      <w:r>
-        <w:br/>
-      </w:r>
-      <w:r>
-        <w:rPr>
-          <w:rStyle w:val="VerbatimChar"/>
-        </w:rPr>
-        <w:t xml:space="preserve">## </w:t>
-      </w:r>
-      <w:r>
-        <w:br/>
-      </w:r>
-      <w:r>
-        <w:rPr>
-          <w:rStyle w:val="VerbatimChar"/>
-        </w:rPr>
-        <w:t xml:space="preserve">## $contrasts</w:t>
-      </w:r>
-      <w:r>
-        <w:br/>
-      </w:r>
-      <w:r>
-        <w:rPr>
-          <w:rStyle w:val="VerbatimChar"/>
-        </w:rPr>
-        <w:t xml:space="preserve">##  contrast  estimate     SE df t.ratio p.value</w:t>
-      </w:r>
-      <w:r>
-        <w:br/>
-      </w:r>
-      <w:r>
-        <w:rPr>
-          <w:rStyle w:val="VerbatimChar"/>
-        </w:rPr>
-        <w:t xml:space="preserve">##  0 - 0.1     0.0407 0.0214 20   1.903  0.2583</w:t>
-      </w:r>
-      <w:r>
-        <w:br/>
-      </w:r>
-      <w:r>
-        <w:rPr>
-          <w:rStyle w:val="VerbatimChar"/>
-        </w:rPr>
-        <w:t xml:space="preserve">##  0 - 0.5     0.0660 0.0214 20   3.087  0.0274</w:t>
-      </w:r>
-      <w:r>
-        <w:br/>
-      </w:r>
-      <w:r>
-        <w:rPr>
-          <w:rStyle w:val="VerbatimChar"/>
-        </w:rPr>
-        <w:t xml:space="preserve">##  0 - 1       0.1049 0.0214 20   4.904  0.0005</w:t>
-      </w:r>
-      <w:r>
-        <w:br/>
-      </w:r>
-      <w:r>
-        <w:rPr>
-          <w:rStyle w:val="VerbatimChar"/>
-        </w:rPr>
-        <w:t xml:space="preserve">##  0.1 - 0.5   0.0253 0.0214 20   1.184  0.6435</w:t>
-      </w:r>
-      <w:r>
-        <w:br/>
-      </w:r>
-      <w:r>
-        <w:rPr>
-          <w:rStyle w:val="VerbatimChar"/>
-        </w:rPr>
-        <w:t xml:space="preserve">##  0.1 - 1     0.0642 0.0214 20   3.001  0.0329</w:t>
-      </w:r>
-      <w:r>
-        <w:br/>
-      </w:r>
-      <w:r>
-        <w:rPr>
-          <w:rStyle w:val="VerbatimChar"/>
-        </w:rPr>
-        <w:t xml:space="preserve">##  0.5 - 1     0.0389 0.0214 20   1.817  0.2949</w:t>
-      </w:r>
-      <w:r>
-        <w:br/>
-      </w:r>
-      <w:r>
-        <w:rPr>
-          <w:rStyle w:val="VerbatimChar"/>
-        </w:rPr>
-        <w:t xml:space="preserve">## </w:t>
-      </w:r>
-      <w:r>
-        <w:br/>
-      </w:r>
-      <w:r>
-        <w:rPr>
-          <w:rStyle w:val="VerbatimChar"/>
-        </w:rPr>
-        <w:t xml:space="preserve">## P value adjustment: tukey method for comparing a family of 4 estimates</w:t>
+          <w:rStyle w:val="CommentTok"/>
+        </w:rPr>
+        <w:t xml:space="preserve"># lsmeans(infprevsummaryanalysis,pairwise~chaoborusfactor,adjust="tukey")</w:t>
       </w:r>
     </w:p>
     <w:bookmarkEnd w:id="30"/>
@@ -7140,224 +6994,16 @@
       </w:r>
       <w:r>
         <w:rPr>
-          <w:rStyle w:val="FunctionTok"/>
-        </w:rPr>
-        <w:t xml:space="preserve">lsmeans</w:t>
-      </w:r>
-      <w:r>
-        <w:rPr>
-          <w:rStyle w:val="NormalTok"/>
-        </w:rPr>
-        <w:t xml:space="preserve">(infdenssummaryanalysis,pairwise</w:t>
-      </w:r>
-      <w:r>
-        <w:rPr>
-          <w:rStyle w:val="SpecialCharTok"/>
-        </w:rPr>
-        <w:t xml:space="preserve">~</w:t>
-      </w:r>
-      <w:r>
-        <w:rPr>
-          <w:rStyle w:val="NormalTok"/>
-        </w:rPr>
-        <w:t xml:space="preserve">chaoborusfactor,</w:t>
-      </w:r>
-      <w:r>
-        <w:rPr>
-          <w:rStyle w:val="AttributeTok"/>
-        </w:rPr>
-        <w:t xml:space="preserve">adjust=</w:t>
-      </w:r>
-      <w:r>
-        <w:rPr>
-          <w:rStyle w:val="StringTok"/>
-        </w:rPr>
-        <w:t xml:space="preserve">"tukey"</w:t>
-      </w:r>
-      <w:r>
-        <w:rPr>
-          <w:rStyle w:val="NormalTok"/>
-        </w:rPr>
-        <w:t xml:space="preserve">)</w:t>
-      </w:r>
-    </w:p>
-    <w:p>
-      <w:pPr>
-        <w:pStyle w:val="SourceCode"/>
-      </w:pPr>
-      <w:r>
-        <w:rPr>
-          <w:rStyle w:val="VerbatimChar"/>
-        </w:rPr>
-        <w:t xml:space="preserve">## $lsmeans</w:t>
-      </w:r>
-      <w:r>
-        <w:br/>
-      </w:r>
-      <w:r>
-        <w:rPr>
-          <w:rStyle w:val="VerbatimChar"/>
-        </w:rPr>
-        <w:t xml:space="preserve">##  chaoborusfactor lsmean    SE df lower.CL upper.CL</w:t>
-      </w:r>
-      <w:r>
-        <w:br/>
-      </w:r>
-      <w:r>
-        <w:rPr>
-          <w:rStyle w:val="VerbatimChar"/>
-        </w:rPr>
-        <w:t xml:space="preserve">##  0               1.1298 0.126 20    0.866    1.394</w:t>
-      </w:r>
-      <w:r>
-        <w:br/>
-      </w:r>
-      <w:r>
-        <w:rPr>
-          <w:rStyle w:val="VerbatimChar"/>
-        </w:rPr>
-        <w:t xml:space="preserve">##  0.1             0.9699 0.126 20    0.706    1.234</w:t>
-      </w:r>
-      <w:r>
-        <w:br/>
-      </w:r>
-      <w:r>
-        <w:rPr>
-          <w:rStyle w:val="VerbatimChar"/>
-        </w:rPr>
-        <w:t xml:space="preserve">##  0.5             0.6481 0.126 20    0.384    0.912</w:t>
-      </w:r>
-      <w:r>
-        <w:br/>
-      </w:r>
-      <w:r>
-        <w:rPr>
-          <w:rStyle w:val="VerbatimChar"/>
-        </w:rPr>
-        <w:t xml:space="preserve">##  1               0.0144 0.126 20   -0.249    0.278</w:t>
-      </w:r>
-      <w:r>
-        <w:br/>
-      </w:r>
-      <w:r>
-        <w:rPr>
-          <w:rStyle w:val="VerbatimChar"/>
-        </w:rPr>
-        <w:t xml:space="preserve">## </w:t>
-      </w:r>
-      <w:r>
-        <w:br/>
-      </w:r>
-      <w:r>
-        <w:rPr>
-          <w:rStyle w:val="VerbatimChar"/>
-        </w:rPr>
-        <w:t xml:space="preserve">## Confidence level used: 0.95 </w:t>
-      </w:r>
-      <w:r>
-        <w:br/>
-      </w:r>
-      <w:r>
-        <w:rPr>
-          <w:rStyle w:val="VerbatimChar"/>
-        </w:rPr>
-        <w:t xml:space="preserve">## </w:t>
-      </w:r>
-      <w:r>
-        <w:br/>
-      </w:r>
-      <w:r>
-        <w:rPr>
-          <w:rStyle w:val="VerbatimChar"/>
-        </w:rPr>
-        <w:t xml:space="preserve">## $contrasts</w:t>
-      </w:r>
-      <w:r>
-        <w:br/>
-      </w:r>
-      <w:r>
-        <w:rPr>
-          <w:rStyle w:val="VerbatimChar"/>
-        </w:rPr>
-        <w:t xml:space="preserve">##  contrast  estimate    SE df t.ratio p.value</w:t>
-      </w:r>
-      <w:r>
-        <w:br/>
-      </w:r>
-      <w:r>
-        <w:rPr>
-          <w:rStyle w:val="VerbatimChar"/>
-        </w:rPr>
-        <w:t xml:space="preserve">##  0 - 0.1      0.160 0.179 20   0.894  0.8078</w:t>
-      </w:r>
-      <w:r>
-        <w:br/>
-      </w:r>
-      <w:r>
-        <w:rPr>
-          <w:rStyle w:val="VerbatimChar"/>
-        </w:rPr>
-        <w:t xml:space="preserve">##  0 - 0.5      0.482 0.179 20   2.693  0.0619</w:t>
-      </w:r>
-      <w:r>
-        <w:br/>
-      </w:r>
-      <w:r>
-        <w:rPr>
-          <w:rStyle w:val="VerbatimChar"/>
-        </w:rPr>
-        <w:t xml:space="preserve">##  0 - 1        1.115 0.179 20   6.236  &lt;.0001</w:t>
-      </w:r>
-      <w:r>
-        <w:br/>
-      </w:r>
-      <w:r>
-        <w:rPr>
-          <w:rStyle w:val="VerbatimChar"/>
-        </w:rPr>
-        <w:t xml:space="preserve">##  0.1 - 0.5    0.322 0.179 20   1.799  0.3029</w:t>
-      </w:r>
-      <w:r>
-        <w:br/>
-      </w:r>
-      <w:r>
-        <w:rPr>
-          <w:rStyle w:val="VerbatimChar"/>
-        </w:rPr>
-        <w:t xml:space="preserve">##  0.1 - 1      0.955 0.179 20   5.341  0.0002</w:t>
-      </w:r>
-      <w:r>
-        <w:br/>
-      </w:r>
-      <w:r>
-        <w:rPr>
-          <w:rStyle w:val="VerbatimChar"/>
-        </w:rPr>
-        <w:t xml:space="preserve">##  0.5 - 1      0.634 0.179 20   3.542  0.0101</w:t>
-      </w:r>
-      <w:r>
-        <w:br/>
-      </w:r>
-      <w:r>
-        <w:rPr>
-          <w:rStyle w:val="VerbatimChar"/>
-        </w:rPr>
-        <w:t xml:space="preserve">## </w:t>
-      </w:r>
-      <w:r>
-        <w:br/>
-      </w:r>
-      <w:r>
-        <w:rPr>
-          <w:rStyle w:val="VerbatimChar"/>
-        </w:rPr>
-        <w:t xml:space="preserve">## P value adjustment: tukey method for comparing a family of 4 estimates</w:t>
-      </w:r>
-    </w:p>
-    <w:p>
-      <w:pPr>
-        <w:pStyle w:val="SourceCode"/>
-      </w:pPr>
+          <w:rStyle w:val="CommentTok"/>
+        </w:rPr>
+        <w:t xml:space="preserve"># lsmeans(infdenssummaryanalysis,pairwise~chaoborusfactor,adjust="tukey")</w:t>
+      </w:r>
+      <w:r>
+        <w:br/>
+      </w:r>
+      <w:r>
+        <w:br/>
+      </w:r>
       <w:r>
         <w:rPr>
           <w:rStyle w:val="NormalTok"/>
@@ -11090,464 +10736,9 @@
       </w:r>
       <w:r>
         <w:rPr>
-          <w:rStyle w:val="FunctionTok"/>
-        </w:rPr>
-        <w:t xml:space="preserve">lsmeans</w:t>
-      </w:r>
-      <w:r>
-        <w:rPr>
-          <w:rStyle w:val="NormalTok"/>
-        </w:rPr>
-        <w:t xml:space="preserve">(densitysummaryanalysis,pairwise</w:t>
-      </w:r>
-      <w:r>
-        <w:rPr>
-          <w:rStyle w:val="SpecialCharTok"/>
-        </w:rPr>
-        <w:t xml:space="preserve">~</w:t>
-      </w:r>
-      <w:r>
-        <w:rPr>
-          <w:rStyle w:val="NormalTok"/>
-        </w:rPr>
-        <w:t xml:space="preserve">chaoborusfactor</w:t>
-      </w:r>
-      <w:r>
-        <w:rPr>
-          <w:rStyle w:val="SpecialCharTok"/>
-        </w:rPr>
-        <w:t xml:space="preserve">*</w:t>
-      </w:r>
-      <w:r>
-        <w:rPr>
-          <w:rStyle w:val="NormalTok"/>
-        </w:rPr>
-        <w:t xml:space="preserve">metsch,</w:t>
-      </w:r>
-      <w:r>
-        <w:rPr>
-          <w:rStyle w:val="AttributeTok"/>
-        </w:rPr>
-        <w:t xml:space="preserve">adjust=</w:t>
-      </w:r>
-      <w:r>
-        <w:rPr>
-          <w:rStyle w:val="StringTok"/>
-        </w:rPr>
-        <w:t xml:space="preserve">"tukey"</w:t>
-      </w:r>
-      <w:r>
-        <w:rPr>
-          <w:rStyle w:val="NormalTok"/>
-        </w:rPr>
-        <w:t xml:space="preserve">)</w:t>
-      </w:r>
-    </w:p>
-    <w:p>
-      <w:pPr>
-        <w:pStyle w:val="SourceCode"/>
-      </w:pPr>
-      <w:r>
-        <w:rPr>
-          <w:rStyle w:val="VerbatimChar"/>
-        </w:rPr>
-        <w:t xml:space="preserve">## $lsmeans</w:t>
-      </w:r>
-      <w:r>
-        <w:br/>
-      </w:r>
-      <w:r>
-        <w:rPr>
-          <w:rStyle w:val="VerbatimChar"/>
-        </w:rPr>
-        <w:t xml:space="preserve">##  chaoborusfactor metsch       lsmean    SE df lower.CL upper.CL</w:t>
-      </w:r>
-      <w:r>
-        <w:br/>
-      </w:r>
-      <w:r>
-        <w:rPr>
-          <w:rStyle w:val="VerbatimChar"/>
-        </w:rPr>
-        <w:t xml:space="preserve">##  0               No parasites   3.89 0.231 39    3.424     4.36</w:t>
-      </w:r>
-      <w:r>
-        <w:br/>
-      </w:r>
-      <w:r>
-        <w:rPr>
-          <w:rStyle w:val="VerbatimChar"/>
-        </w:rPr>
-        <w:t xml:space="preserve">##  0.1             No parasites   3.40 0.253 39    2.887     3.91</w:t>
-      </w:r>
-      <w:r>
-        <w:br/>
-      </w:r>
-      <w:r>
-        <w:rPr>
-          <w:rStyle w:val="VerbatimChar"/>
-        </w:rPr>
-        <w:t xml:space="preserve">##  0.5             No parasites   3.82 0.231 39    3.349     4.28</w:t>
-      </w:r>
-      <w:r>
-        <w:br/>
-      </w:r>
-      <w:r>
-        <w:rPr>
-          <w:rStyle w:val="VerbatimChar"/>
-        </w:rPr>
-        <w:t xml:space="preserve">##  1               No parasites   1.88 0.231 39    1.414     2.35</w:t>
-      </w:r>
-      <w:r>
-        <w:br/>
-      </w:r>
-      <w:r>
-        <w:rPr>
-          <w:rStyle w:val="VerbatimChar"/>
-        </w:rPr>
-        <w:t xml:space="preserve">##  0               Parasites      3.48 0.231 39    3.010     3.94</w:t>
-      </w:r>
-      <w:r>
-        <w:br/>
-      </w:r>
-      <w:r>
-        <w:rPr>
-          <w:rStyle w:val="VerbatimChar"/>
-        </w:rPr>
-        <w:t xml:space="preserve">##  0.1             Parasites      3.58 0.231 39    3.116     4.05</w:t>
-      </w:r>
-      <w:r>
-        <w:br/>
-      </w:r>
-      <w:r>
-        <w:rPr>
-          <w:rStyle w:val="VerbatimChar"/>
-        </w:rPr>
-        <w:t xml:space="preserve">##  0.5             Parasites      3.54 0.231 39    3.071     4.00</w:t>
-      </w:r>
-      <w:r>
-        <w:br/>
-      </w:r>
-      <w:r>
-        <w:rPr>
-          <w:rStyle w:val="VerbatimChar"/>
-        </w:rPr>
-        <w:t xml:space="preserve">##  1               Parasites      1.38 0.231 39    0.911     1.84</w:t>
-      </w:r>
-      <w:r>
-        <w:br/>
-      </w:r>
-      <w:r>
-        <w:rPr>
-          <w:rStyle w:val="VerbatimChar"/>
-        </w:rPr>
-        <w:t xml:space="preserve">## </w:t>
-      </w:r>
-      <w:r>
-        <w:br/>
-      </w:r>
-      <w:r>
-        <w:rPr>
-          <w:rStyle w:val="VerbatimChar"/>
-        </w:rPr>
-        <w:t xml:space="preserve">## Confidence level used: 0.95 </w:t>
-      </w:r>
-      <w:r>
-        <w:br/>
-      </w:r>
-      <w:r>
-        <w:rPr>
-          <w:rStyle w:val="VerbatimChar"/>
-        </w:rPr>
-        <w:t xml:space="preserve">## </w:t>
-      </w:r>
-      <w:r>
-        <w:br/>
-      </w:r>
-      <w:r>
-        <w:rPr>
-          <w:rStyle w:val="VerbatimChar"/>
-        </w:rPr>
-        <w:t xml:space="preserve">## $contrasts</w:t>
-      </w:r>
-      <w:r>
-        <w:br/>
-      </w:r>
-      <w:r>
-        <w:rPr>
-          <w:rStyle w:val="VerbatimChar"/>
-        </w:rPr>
-        <w:t xml:space="preserve">##  contrast                            estimate    SE df t.ratio p.value</w:t>
-      </w:r>
-      <w:r>
-        <w:br/>
-      </w:r>
-      <w:r>
-        <w:rPr>
-          <w:rStyle w:val="VerbatimChar"/>
-        </w:rPr>
-        <w:t xml:space="preserve">##  0 No parasites - 0.1 No parasites     0.4923 0.342 39   1.439  0.8336</w:t>
-      </w:r>
-      <w:r>
-        <w:br/>
-      </w:r>
-      <w:r>
-        <w:rPr>
-          <w:rStyle w:val="VerbatimChar"/>
-        </w:rPr>
-        <w:t xml:space="preserve">##  0 No parasites - 0.5 No parasites     0.0752 0.326 39   0.231  1.0000</w:t>
-      </w:r>
-      <w:r>
-        <w:br/>
-      </w:r>
-      <w:r>
-        <w:rPr>
-          <w:rStyle w:val="VerbatimChar"/>
-        </w:rPr>
-        <w:t xml:space="preserve">##  0 No parasites - 1 No parasites       2.0100 0.326 39   6.160  &lt;.0001</w:t>
-      </w:r>
-      <w:r>
-        <w:br/>
-      </w:r>
-      <w:r>
-        <w:rPr>
-          <w:rStyle w:val="VerbatimChar"/>
-        </w:rPr>
-        <w:t xml:space="preserve">##  0 No parasites - 0 Parasites          0.4145 0.326 39   1.270  0.9042</w:t>
-      </w:r>
-      <w:r>
-        <w:br/>
-      </w:r>
-      <w:r>
-        <w:rPr>
-          <w:rStyle w:val="VerbatimChar"/>
-        </w:rPr>
-        <w:t xml:space="preserve">##  0 No parasites - 0.1 Parasites        0.3084 0.326 39   0.945  0.9793</w:t>
-      </w:r>
-      <w:r>
-        <w:br/>
-      </w:r>
-      <w:r>
-        <w:rPr>
-          <w:rStyle w:val="VerbatimChar"/>
-        </w:rPr>
-        <w:t xml:space="preserve">##  0 No parasites - 0.5 Parasites        0.3535 0.326 39   1.083  0.9566</w:t>
-      </w:r>
-      <w:r>
-        <w:br/>
-      </w:r>
-      <w:r>
-        <w:rPr>
-          <w:rStyle w:val="VerbatimChar"/>
-        </w:rPr>
-        <w:t xml:space="preserve">##  0 No parasites - 1 Parasites          2.5129 0.326 39   7.701  &lt;.0001</w:t>
-      </w:r>
-      <w:r>
-        <w:br/>
-      </w:r>
-      <w:r>
-        <w:rPr>
-          <w:rStyle w:val="VerbatimChar"/>
-        </w:rPr>
-        <w:t xml:space="preserve">##  0.1 No parasites - 0.5 No parasites  -0.4171 0.342 39  -1.219  0.9213</w:t>
-      </w:r>
-      <w:r>
-        <w:br/>
-      </w:r>
-      <w:r>
-        <w:rPr>
-          <w:rStyle w:val="VerbatimChar"/>
-        </w:rPr>
-        <w:t xml:space="preserve">##  0.1 No parasites - 1 No parasites     1.5177 0.342 39   4.435  0.0017</w:t>
-      </w:r>
-      <w:r>
-        <w:br/>
-      </w:r>
-      <w:r>
-        <w:rPr>
-          <w:rStyle w:val="VerbatimChar"/>
-        </w:rPr>
-        <w:t xml:space="preserve">##  0.1 No parasites - 0 Parasites       -0.0779 0.342 39  -0.228  1.0000</w:t>
-      </w:r>
-      <w:r>
-        <w:br/>
-      </w:r>
-      <w:r>
-        <w:rPr>
-          <w:rStyle w:val="VerbatimChar"/>
-        </w:rPr>
-        <w:t xml:space="preserve">##  0.1 No parasites - 0.1 Parasites     -0.1839 0.342 39  -0.537  0.9994</w:t>
-      </w:r>
-      <w:r>
-        <w:br/>
-      </w:r>
-      <w:r>
-        <w:rPr>
-          <w:rStyle w:val="VerbatimChar"/>
-        </w:rPr>
-        <w:t xml:space="preserve">##  0.1 No parasites - 0.5 Parasites     -0.1389 0.342 39  -0.406  0.9999</w:t>
-      </w:r>
-      <w:r>
-        <w:br/>
-      </w:r>
-      <w:r>
-        <w:rPr>
-          <w:rStyle w:val="VerbatimChar"/>
-        </w:rPr>
-        <w:t xml:space="preserve">##  0.1 No parasites - 1 Parasites        2.0206 0.342 39   5.904  &lt;.0001</w:t>
-      </w:r>
-      <w:r>
-        <w:br/>
-      </w:r>
-      <w:r>
-        <w:rPr>
-          <w:rStyle w:val="VerbatimChar"/>
-        </w:rPr>
-        <w:t xml:space="preserve">##  0.5 No parasites - 1 No parasites     1.9348 0.326 39   5.930  &lt;.0001</w:t>
-      </w:r>
-      <w:r>
-        <w:br/>
-      </w:r>
-      <w:r>
-        <w:rPr>
-          <w:rStyle w:val="VerbatimChar"/>
-        </w:rPr>
-        <w:t xml:space="preserve">##  0.5 No parasites - 0 Parasites        0.3393 0.326 39   1.040  0.9651</w:t>
-      </w:r>
-      <w:r>
-        <w:br/>
-      </w:r>
-      <w:r>
-        <w:rPr>
-          <w:rStyle w:val="VerbatimChar"/>
-        </w:rPr>
-        <w:t xml:space="preserve">##  0.5 No parasites - 0.1 Parasites      0.2332 0.326 39   0.715  0.9960</w:t>
-      </w:r>
-      <w:r>
-        <w:br/>
-      </w:r>
-      <w:r>
-        <w:rPr>
-          <w:rStyle w:val="VerbatimChar"/>
-        </w:rPr>
-        <w:t xml:space="preserve">##  0.5 No parasites - 0.5 Parasites      0.2783 0.326 39   0.853  0.9885</w:t>
-      </w:r>
-      <w:r>
-        <w:br/>
-      </w:r>
-      <w:r>
-        <w:rPr>
-          <w:rStyle w:val="VerbatimChar"/>
-        </w:rPr>
-        <w:t xml:space="preserve">##  0.5 No parasites - 1 Parasites        2.4377 0.326 39   7.471  &lt;.0001</w:t>
-      </w:r>
-      <w:r>
-        <w:br/>
-      </w:r>
-      <w:r>
-        <w:rPr>
-          <w:rStyle w:val="VerbatimChar"/>
-        </w:rPr>
-        <w:t xml:space="preserve">##  1 No parasites - 0 Parasites         -1.5956 0.326 39  -4.890  0.0004</w:t>
-      </w:r>
-      <w:r>
-        <w:br/>
-      </w:r>
-      <w:r>
-        <w:rPr>
-          <w:rStyle w:val="VerbatimChar"/>
-        </w:rPr>
-        <w:t xml:space="preserve">##  1 No parasites - 0.1 Parasites       -1.7016 0.326 39  -5.215  0.0002</w:t>
-      </w:r>
-      <w:r>
-        <w:br/>
-      </w:r>
-      <w:r>
-        <w:rPr>
-          <w:rStyle w:val="VerbatimChar"/>
-        </w:rPr>
-        <w:t xml:space="preserve">##  1 No parasites - 0.5 Parasites       -1.6566 0.326 39  -5.077  0.0002</w:t>
-      </w:r>
-      <w:r>
-        <w:br/>
-      </w:r>
-      <w:r>
-        <w:rPr>
-          <w:rStyle w:val="VerbatimChar"/>
-        </w:rPr>
-        <w:t xml:space="preserve">##  1 No parasites - 1 Parasites          0.5029 0.326 39   1.541  0.7806</w:t>
-      </w:r>
-      <w:r>
-        <w:br/>
-      </w:r>
-      <w:r>
-        <w:rPr>
-          <w:rStyle w:val="VerbatimChar"/>
-        </w:rPr>
-        <w:t xml:space="preserve">##  0 Parasites - 0.1 Parasites          -0.1060 0.326 39  -0.325  1.0000</w:t>
-      </w:r>
-      <w:r>
-        <w:br/>
-      </w:r>
-      <w:r>
-        <w:rPr>
-          <w:rStyle w:val="VerbatimChar"/>
-        </w:rPr>
-        <w:t xml:space="preserve">##  0 Parasites - 0.5 Parasites          -0.0610 0.326 39  -0.187  1.0000</w:t>
-      </w:r>
-      <w:r>
-        <w:br/>
-      </w:r>
-      <w:r>
-        <w:rPr>
-          <w:rStyle w:val="VerbatimChar"/>
-        </w:rPr>
-        <w:t xml:space="preserve">##  0 Parasites - 1 Parasites             2.0985 0.326 39   6.431  &lt;.0001</w:t>
-      </w:r>
-      <w:r>
-        <w:br/>
-      </w:r>
-      <w:r>
-        <w:rPr>
-          <w:rStyle w:val="VerbatimChar"/>
-        </w:rPr>
-        <w:t xml:space="preserve">##  0.1 Parasites - 0.5 Parasites         0.0450 0.326 39   0.138  1.0000</w:t>
-      </w:r>
-      <w:r>
-        <w:br/>
-      </w:r>
-      <w:r>
-        <w:rPr>
-          <w:rStyle w:val="VerbatimChar"/>
-        </w:rPr>
-        <w:t xml:space="preserve">##  0.1 Parasites - 1 Parasites           2.2045 0.326 39   6.756  &lt;.0001</w:t>
-      </w:r>
-      <w:r>
-        <w:br/>
-      </w:r>
-      <w:r>
-        <w:rPr>
-          <w:rStyle w:val="VerbatimChar"/>
-        </w:rPr>
-        <w:t xml:space="preserve">##  0.5 Parasites - 1 Parasites           2.1594 0.326 39   6.618  &lt;.0001</w:t>
-      </w:r>
-      <w:r>
-        <w:br/>
-      </w:r>
-      <w:r>
-        <w:rPr>
-          <w:rStyle w:val="VerbatimChar"/>
-        </w:rPr>
-        <w:t xml:space="preserve">## </w:t>
-      </w:r>
-      <w:r>
-        <w:br/>
-      </w:r>
-      <w:r>
-        <w:rPr>
-          <w:rStyle w:val="VerbatimChar"/>
-        </w:rPr>
-        <w:t xml:space="preserve">## P value adjustment: tukey method for comparing a family of 8 estimates</w:t>
+          <w:rStyle w:val="CommentTok"/>
+        </w:rPr>
+        <w:t xml:space="preserve"># lsmeans(densitysummaryanalysis,pairwise~chaoborusfactor*metsch,adjust="tukey")</w:t>
       </w:r>
     </w:p>
     <w:bookmarkEnd w:id="48"/>
@@ -23041,15 +22232,51 @@
       </w:pPr>
       <w:r>
         <w:rPr>
-          <w:rStyle w:val="FunctionTok"/>
-        </w:rPr>
-        <w:t xml:space="preserve">lsmeans</w:t>
-      </w:r>
-      <w:r>
-        <w:rPr>
-          <w:rStyle w:val="NormalTok"/>
-        </w:rPr>
-        <w:t xml:space="preserve">(infsuscmod1,pairwise</w:t>
+          <w:rStyle w:val="CommentTok"/>
+        </w:rPr>
+        <w:t xml:space="preserve"># lsmeans(infsuscmod1,pairwise~round,adjust="tukey")</w:t>
+      </w:r>
+      <w:r>
+        <w:br/>
+      </w:r>
+      <w:r>
+        <w:rPr>
+          <w:rStyle w:val="CommentTok"/>
+        </w:rPr>
+        <w:t xml:space="preserve"># lsmeans(infsuscmod1,pairwise~para,adjust="tukey")</w:t>
+      </w:r>
+      <w:r>
+        <w:br/>
+      </w:r>
+      <w:r>
+        <w:br/>
+      </w:r>
+      <w:r>
+        <w:br/>
+      </w:r>
+      <w:r>
+        <w:rPr>
+          <w:rStyle w:val="NormalTok"/>
+        </w:rPr>
+        <w:t xml:space="preserve">pmod1</w:t>
+      </w:r>
+      <w:r>
+        <w:rPr>
+          <w:rStyle w:val="OtherTok"/>
+        </w:rPr>
+        <w:t xml:space="preserve">&lt;-</w:t>
+      </w:r>
+      <w:r>
+        <w:rPr>
+          <w:rStyle w:val="FunctionTok"/>
+        </w:rPr>
+        <w:t xml:space="preserve">lme</w:t>
+      </w:r>
+      <w:r>
+        <w:rPr>
+          <w:rStyle w:val="NormalTok"/>
+        </w:rPr>
+        <w:t xml:space="preserve">(pmean</w:t>
       </w:r>
       <w:r>
         <w:rPr>
@@ -23061,25 +22288,196 @@
         <w:rPr>
           <w:rStyle w:val="NormalTok"/>
         </w:rPr>
+        <w:t xml:space="preserve">pred</w:t>
+      </w:r>
+      <w:r>
+        <w:rPr>
+          <w:rStyle w:val="SpecialCharTok"/>
+        </w:rPr>
+        <w:t xml:space="preserve">+</w:t>
+      </w:r>
+      <w:r>
+        <w:rPr>
+          <w:rStyle w:val="NormalTok"/>
+        </w:rPr>
+        <w:t xml:space="preserve">para</w:t>
+      </w:r>
+      <w:r>
+        <w:rPr>
+          <w:rStyle w:val="SpecialCharTok"/>
+        </w:rPr>
+        <w:t xml:space="preserve">+</w:t>
+      </w:r>
+      <w:r>
+        <w:rPr>
+          <w:rStyle w:val="NormalTok"/>
+        </w:rPr>
+        <w:t xml:space="preserve">round</w:t>
+      </w:r>
+      <w:r>
+        <w:rPr>
+          <w:rStyle w:val="SpecialCharTok"/>
+        </w:rPr>
+        <w:t xml:space="preserve">+</w:t>
+      </w:r>
+      <w:r>
+        <w:rPr>
+          <w:rStyle w:val="NormalTok"/>
+        </w:rPr>
+        <w:t xml:space="preserve">pred</w:t>
+      </w:r>
+      <w:r>
+        <w:rPr>
+          <w:rStyle w:val="SpecialCharTok"/>
+        </w:rPr>
+        <w:t xml:space="preserve">*</w:t>
+      </w:r>
+      <w:r>
+        <w:rPr>
+          <w:rStyle w:val="NormalTok"/>
+        </w:rPr>
+        <w:t xml:space="preserve">para</w:t>
+      </w:r>
+      <w:r>
+        <w:rPr>
+          <w:rStyle w:val="SpecialCharTok"/>
+        </w:rPr>
+        <w:t xml:space="preserve">+</w:t>
+      </w:r>
+      <w:r>
+        <w:rPr>
+          <w:rStyle w:val="NormalTok"/>
+        </w:rPr>
+        <w:t xml:space="preserve">pred</w:t>
+      </w:r>
+      <w:r>
+        <w:rPr>
+          <w:rStyle w:val="SpecialCharTok"/>
+        </w:rPr>
+        <w:t xml:space="preserve">*</w:t>
+      </w:r>
+      <w:r>
+        <w:rPr>
+          <w:rStyle w:val="NormalTok"/>
+        </w:rPr>
+        <w:t xml:space="preserve">round</w:t>
+      </w:r>
+      <w:r>
+        <w:rPr>
+          <w:rStyle w:val="SpecialCharTok"/>
+        </w:rPr>
+        <w:t xml:space="preserve">+</w:t>
+      </w:r>
+      <w:r>
+        <w:rPr>
+          <w:rStyle w:val="NormalTok"/>
+        </w:rPr>
+        <w:t xml:space="preserve">para</w:t>
+      </w:r>
+      <w:r>
+        <w:rPr>
+          <w:rStyle w:val="SpecialCharTok"/>
+        </w:rPr>
+        <w:t xml:space="preserve">*</w:t>
+      </w:r>
+      <w:r>
+        <w:rPr>
+          <w:rStyle w:val="NormalTok"/>
+        </w:rPr>
+        <w:t xml:space="preserve">round</w:t>
+      </w:r>
+      <w:r>
+        <w:rPr>
+          <w:rStyle w:val="SpecialCharTok"/>
+        </w:rPr>
+        <w:t xml:space="preserve">+</w:t>
+      </w:r>
+      <w:r>
+        <w:rPr>
+          <w:rStyle w:val="NormalTok"/>
+        </w:rPr>
+        <w:t xml:space="preserve">pred</w:t>
+      </w:r>
+      <w:r>
+        <w:rPr>
+          <w:rStyle w:val="SpecialCharTok"/>
+        </w:rPr>
+        <w:t xml:space="preserve">*</w:t>
+      </w:r>
+      <w:r>
+        <w:rPr>
+          <w:rStyle w:val="NormalTok"/>
+        </w:rPr>
+        <w:t xml:space="preserve">para</w:t>
+      </w:r>
+      <w:r>
+        <w:rPr>
+          <w:rStyle w:val="SpecialCharTok"/>
+        </w:rPr>
+        <w:t xml:space="preserve">*</w:t>
+      </w:r>
+      <w:r>
+        <w:rPr>
+          <w:rStyle w:val="NormalTok"/>
+        </w:rPr>
         <w:t xml:space="preserve">round,</w:t>
       </w:r>
       <w:r>
         <w:rPr>
           <w:rStyle w:val="AttributeTok"/>
         </w:rPr>
-        <w:t xml:space="preserve">adjust=</w:t>
-      </w:r>
-      <w:r>
-        <w:rPr>
-          <w:rStyle w:val="StringTok"/>
-        </w:rPr>
-        <w:t xml:space="preserve">"tukey"</w:t>
-      </w:r>
-      <w:r>
-        <w:rPr>
-          <w:rStyle w:val="NormalTok"/>
-        </w:rPr>
-        <w:t xml:space="preserve">)</w:t>
+        <w:t xml:space="preserve">random=</w:t>
+      </w:r>
+      <w:r>
+        <w:rPr>
+          <w:rStyle w:val="SpecialCharTok"/>
+        </w:rPr>
+        <w:t xml:space="preserve">~</w:t>
+      </w:r>
+      <w:r>
+        <w:rPr>
+          <w:rStyle w:val="DecValTok"/>
+        </w:rPr>
+        <w:t xml:space="preserve">1</w:t>
+      </w:r>
+      <w:r>
+        <w:rPr>
+          <w:rStyle w:val="SpecialCharTok"/>
+        </w:rPr>
+        <w:t xml:space="preserve">|</w:t>
+      </w:r>
+      <w:r>
+        <w:rPr>
+          <w:rStyle w:val="NormalTok"/>
+        </w:rPr>
+        <w:t xml:space="preserve">tank,</w:t>
+      </w:r>
+      <w:r>
+        <w:rPr>
+          <w:rStyle w:val="AttributeTok"/>
+        </w:rPr>
+        <w:t xml:space="preserve">data=</w:t>
+      </w:r>
+      <w:r>
+        <w:rPr>
+          <w:rStyle w:val="NormalTok"/>
+        </w:rPr>
+        <w:t xml:space="preserve">evoldata3)</w:t>
+      </w:r>
+      <w:r>
+        <w:br/>
+      </w:r>
+      <w:r>
+        <w:rPr>
+          <w:rStyle w:val="FunctionTok"/>
+        </w:rPr>
+        <w:t xml:space="preserve">summary</w:t>
+      </w:r>
+      <w:r>
+        <w:rPr>
+          <w:rStyle w:val="NormalTok"/>
+        </w:rPr>
+        <w:t xml:space="preserve">(pmod1)</w:t>
       </w:r>
     </w:p>
     <w:p>
@@ -23090,7 +22488,754 @@
         <w:rPr>
           <w:rStyle w:val="VerbatimChar"/>
         </w:rPr>
-        <w:t xml:space="preserve">## NOTE: Results may be misleading due to involvement in interactions</w:t>
+        <w:t xml:space="preserve">## Linear mixed-effects model fit by REML</w:t>
+      </w:r>
+      <w:r>
+        <w:br/>
+      </w:r>
+      <w:r>
+        <w:rPr>
+          <w:rStyle w:val="VerbatimChar"/>
+        </w:rPr>
+        <w:t xml:space="preserve">##   Data: evoldata3 </w:t>
+      </w:r>
+      <w:r>
+        <w:br/>
+      </w:r>
+      <w:r>
+        <w:rPr>
+          <w:rStyle w:val="VerbatimChar"/>
+        </w:rPr>
+        <w:t xml:space="preserve">##        AIC      BIC    logLik</w:t>
+      </w:r>
+      <w:r>
+        <w:br/>
+      </w:r>
+      <w:r>
+        <w:rPr>
+          <w:rStyle w:val="VerbatimChar"/>
+        </w:rPr>
+        <w:t xml:space="preserve">##   921.7923 970.4009 -442.8961</w:t>
+      </w:r>
+      <w:r>
+        <w:br/>
+      </w:r>
+      <w:r>
+        <w:rPr>
+          <w:rStyle w:val="VerbatimChar"/>
+        </w:rPr>
+        <w:t xml:space="preserve">## </w:t>
+      </w:r>
+      <w:r>
+        <w:br/>
+      </w:r>
+      <w:r>
+        <w:rPr>
+          <w:rStyle w:val="VerbatimChar"/>
+        </w:rPr>
+        <w:t xml:space="preserve">## Random effects:</w:t>
+      </w:r>
+      <w:r>
+        <w:br/>
+      </w:r>
+      <w:r>
+        <w:rPr>
+          <w:rStyle w:val="VerbatimChar"/>
+        </w:rPr>
+        <w:t xml:space="preserve">##  Formula: ~1 | tank</w:t>
+      </w:r>
+      <w:r>
+        <w:br/>
+      </w:r>
+      <w:r>
+        <w:rPr>
+          <w:rStyle w:val="VerbatimChar"/>
+        </w:rPr>
+        <w:t xml:space="preserve">##         (Intercept) Residual</w:t>
+      </w:r>
+      <w:r>
+        <w:br/>
+      </w:r>
+      <w:r>
+        <w:rPr>
+          <w:rStyle w:val="VerbatimChar"/>
+        </w:rPr>
+        <w:t xml:space="preserve">## StdDev:    6.433928 8.834202</w:t>
+      </w:r>
+      <w:r>
+        <w:br/>
+      </w:r>
+      <w:r>
+        <w:rPr>
+          <w:rStyle w:val="VerbatimChar"/>
+        </w:rPr>
+        <w:t xml:space="preserve">## </w:t>
+      </w:r>
+      <w:r>
+        <w:br/>
+      </w:r>
+      <w:r>
+        <w:rPr>
+          <w:rStyle w:val="VerbatimChar"/>
+        </w:rPr>
+        <w:t xml:space="preserve">## Fixed effects:  pmean ~ pred + para + round + pred * para + pred * round + para *      round + pred * para * round </w:t>
+      </w:r>
+      <w:r>
+        <w:br/>
+      </w:r>
+      <w:r>
+        <w:rPr>
+          <w:rStyle w:val="VerbatimChar"/>
+        </w:rPr>
+        <w:t xml:space="preserve">##                                 Value Std.Error DF   t-value p-value</w:t>
+      </w:r>
+      <w:r>
+        <w:br/>
+      </w:r>
+      <w:r>
+        <w:rPr>
+          <w:rStyle w:val="VerbatimChar"/>
+        </w:rPr>
+        <w:t xml:space="preserve">## (Intercept)                  34.38998  5.307329 71  6.479715  0.0000</w:t>
+      </w:r>
+      <w:r>
+        <w:br/>
+      </w:r>
+      <w:r>
+        <w:rPr>
+          <w:rStyle w:val="VerbatimChar"/>
+        </w:rPr>
+        <w:t xml:space="preserve">## pred0.1                       7.89879  7.872042 39  1.003397  0.3219</w:t>
+      </w:r>
+      <w:r>
+        <w:br/>
+      </w:r>
+      <w:r>
+        <w:rPr>
+          <w:rStyle w:val="VerbatimChar"/>
+        </w:rPr>
+        <w:t xml:space="preserve">## pred0.5                      -1.70799  7.505697 39 -0.227560  0.8212</w:t>
+      </w:r>
+      <w:r>
+        <w:br/>
+      </w:r>
+      <w:r>
+        <w:rPr>
+          <w:rStyle w:val="VerbatimChar"/>
+        </w:rPr>
+        <w:t xml:space="preserve">## pred1                         3.38017  7.569745 39  0.446537  0.6577</w:t>
+      </w:r>
+      <w:r>
+        <w:br/>
+      </w:r>
+      <w:r>
+        <w:rPr>
+          <w:rStyle w:val="VerbatimChar"/>
+        </w:rPr>
+        <w:t xml:space="preserve">## paraParasites                 7.74927  7.792466 39  0.994456  0.3261</w:t>
+      </w:r>
+      <w:r>
+        <w:br/>
+      </w:r>
+      <w:r>
+        <w:rPr>
+          <w:rStyle w:val="VerbatimChar"/>
+        </w:rPr>
+        <w:t xml:space="preserve">## round                         3.75860  0.726167 71  5.175948  0.0000</w:t>
+      </w:r>
+      <w:r>
+        <w:br/>
+      </w:r>
+      <w:r>
+        <w:rPr>
+          <w:rStyle w:val="VerbatimChar"/>
+        </w:rPr>
+        <w:t xml:space="preserve">## pred0.1:paraParasites       -16.83824 11.102778 39 -1.516579  0.1374</w:t>
+      </w:r>
+      <w:r>
+        <w:br/>
+      </w:r>
+      <w:r>
+        <w:rPr>
+          <w:rStyle w:val="VerbatimChar"/>
+        </w:rPr>
+        <w:t xml:space="preserve">## pred0.5:paraParasites        -0.51406 10.819335 39 -0.047513  0.9623</w:t>
+      </w:r>
+      <w:r>
+        <w:br/>
+      </w:r>
+      <w:r>
+        <w:rPr>
+          <w:rStyle w:val="VerbatimChar"/>
+        </w:rPr>
+        <w:t xml:space="preserve">## pred1:paraParasites           3.94551 11.691751 39  0.337461  0.7376</w:t>
+      </w:r>
+      <w:r>
+        <w:br/>
+      </w:r>
+      <w:r>
+        <w:rPr>
+          <w:rStyle w:val="VerbatimChar"/>
+        </w:rPr>
+        <w:t xml:space="preserve">## pred0.1:round                -0.94743  1.077080 71 -0.879628  0.3820</w:t>
+      </w:r>
+      <w:r>
+        <w:br/>
+      </w:r>
+      <w:r>
+        <w:rPr>
+          <w:rStyle w:val="VerbatimChar"/>
+        </w:rPr>
+        <w:t xml:space="preserve">## pred0.5:round                -0.64256  1.026955 71 -0.625696  0.5335</w:t>
+      </w:r>
+      <w:r>
+        <w:br/>
+      </w:r>
+      <w:r>
+        <w:rPr>
+          <w:rStyle w:val="VerbatimChar"/>
+        </w:rPr>
+        <w:t xml:space="preserve">## pred1:round                  -1.40902  1.060566 71 -1.328552  0.1883</w:t>
+      </w:r>
+      <w:r>
+        <w:br/>
+      </w:r>
+      <w:r>
+        <w:rPr>
+          <w:rStyle w:val="VerbatimChar"/>
+        </w:rPr>
+        <w:t xml:space="preserve">## paraParasites:round          -0.67066  1.060551 71 -0.632366  0.5292</w:t>
+      </w:r>
+      <w:r>
+        <w:br/>
+      </w:r>
+      <w:r>
+        <w:rPr>
+          <w:rStyle w:val="VerbatimChar"/>
+        </w:rPr>
+        <w:t xml:space="preserve">## pred0.1:paraParasites:round   2.36031  1.530203 71  1.542480  0.1274</w:t>
+      </w:r>
+      <w:r>
+        <w:br/>
+      </w:r>
+      <w:r>
+        <w:rPr>
+          <w:rStyle w:val="VerbatimChar"/>
+        </w:rPr>
+        <w:t xml:space="preserve">## pred0.5:paraParasites:round   1.19652  1.476281 71  0.810498  0.4204</w:t>
+      </w:r>
+      <w:r>
+        <w:br/>
+      </w:r>
+      <w:r>
+        <w:rPr>
+          <w:rStyle w:val="VerbatimChar"/>
+        </w:rPr>
+        <w:t xml:space="preserve">## pred1:paraParasites:round    -1.35708  1.716007 71 -0.790834  0.4317</w:t>
+      </w:r>
+      <w:r>
+        <w:br/>
+      </w:r>
+      <w:r>
+        <w:rPr>
+          <w:rStyle w:val="VerbatimChar"/>
+        </w:rPr>
+        <w:t xml:space="preserve">##  Correlation: </w:t>
+      </w:r>
+      <w:r>
+        <w:br/>
+      </w:r>
+      <w:r>
+        <w:rPr>
+          <w:rStyle w:val="VerbatimChar"/>
+        </w:rPr>
+        <w:t xml:space="preserve">##                             (Intr) prd0.1 prd0.5 pred1  prPrst round  pr0.1:P</w:t>
+      </w:r>
+      <w:r>
+        <w:br/>
+      </w:r>
+      <w:r>
+        <w:rPr>
+          <w:rStyle w:val="VerbatimChar"/>
+        </w:rPr>
+        <w:t xml:space="preserve">## pred0.1                     -0.674                                           </w:t>
+      </w:r>
+      <w:r>
+        <w:br/>
+      </w:r>
+      <w:r>
+        <w:rPr>
+          <w:rStyle w:val="VerbatimChar"/>
+        </w:rPr>
+        <w:t xml:space="preserve">## pred0.5                     -0.707  0.477                                    </w:t>
+      </w:r>
+      <w:r>
+        <w:br/>
+      </w:r>
+      <w:r>
+        <w:rPr>
+          <w:rStyle w:val="VerbatimChar"/>
+        </w:rPr>
+        <w:t xml:space="preserve">## pred1                       -0.701  0.473  0.496                             </w:t>
+      </w:r>
+      <w:r>
+        <w:br/>
+      </w:r>
+      <w:r>
+        <w:rPr>
+          <w:rStyle w:val="VerbatimChar"/>
+        </w:rPr>
+        <w:t xml:space="preserve">## paraParasites               -0.681  0.459  0.482  0.478                      </w:t>
+      </w:r>
+      <w:r>
+        <w:br/>
+      </w:r>
+      <w:r>
+        <w:rPr>
+          <w:rStyle w:val="VerbatimChar"/>
+        </w:rPr>
+        <w:t xml:space="preserve">## round                       -0.775  0.523  0.548  0.544  0.528               </w:t>
+      </w:r>
+      <w:r>
+        <w:br/>
+      </w:r>
+      <w:r>
+        <w:rPr>
+          <w:rStyle w:val="VerbatimChar"/>
+        </w:rPr>
+        <w:t xml:space="preserve">## pred0.1:paraParasites        0.478 -0.709 -0.338 -0.335 -0.702 -0.371        </w:t>
+      </w:r>
+      <w:r>
+        <w:br/>
+      </w:r>
+      <w:r>
+        <w:rPr>
+          <w:rStyle w:val="VerbatimChar"/>
+        </w:rPr>
+        <w:t xml:space="preserve">## pred0.5:paraParasites        0.491 -0.331 -0.694 -0.344 -0.720 -0.380  0.505 </w:t>
+      </w:r>
+      <w:r>
+        <w:br/>
+      </w:r>
+      <w:r>
+        <w:rPr>
+          <w:rStyle w:val="VerbatimChar"/>
+        </w:rPr>
+        <w:t xml:space="preserve">## pred1:paraParasites          0.454 -0.306 -0.321 -0.647 -0.666 -0.352  0.468 </w:t>
+      </w:r>
+      <w:r>
+        <w:br/>
+      </w:r>
+      <w:r>
+        <w:rPr>
+          <w:rStyle w:val="VerbatimChar"/>
+        </w:rPr>
+        <w:t xml:space="preserve">## pred0.1:round                0.523 -0.775 -0.370 -0.366 -0.356 -0.674  0.550 </w:t>
+      </w:r>
+      <w:r>
+        <w:br/>
+      </w:r>
+      <w:r>
+        <w:rPr>
+          <w:rStyle w:val="VerbatimChar"/>
+        </w:rPr>
+        <w:t xml:space="preserve">## pred0.5:round                0.548 -0.370 -0.775 -0.384 -0.373 -0.707  0.262 </w:t>
+      </w:r>
+      <w:r>
+        <w:br/>
+      </w:r>
+      <w:r>
+        <w:rPr>
+          <w:rStyle w:val="VerbatimChar"/>
+        </w:rPr>
+        <w:t xml:space="preserve">## pred1:round                  0.531 -0.358 -0.375 -0.761 -0.362 -0.685  0.254 </w:t>
+      </w:r>
+      <w:r>
+        <w:br/>
+      </w:r>
+      <w:r>
+        <w:rPr>
+          <w:rStyle w:val="VerbatimChar"/>
+        </w:rPr>
+        <w:t xml:space="preserve">## paraParasites:round          0.531 -0.358 -0.375 -0.372 -0.790 -0.685  0.555 </w:t>
+      </w:r>
+      <w:r>
+        <w:br/>
+      </w:r>
+      <w:r>
+        <w:rPr>
+          <w:rStyle w:val="VerbatimChar"/>
+        </w:rPr>
+        <w:t xml:space="preserve">## pred0.1:paraParasites:round -0.368  0.546  0.260  0.258  0.548  0.475 -0.782 </w:t>
+      </w:r>
+      <w:r>
+        <w:br/>
+      </w:r>
+      <w:r>
+        <w:rPr>
+          <w:rStyle w:val="VerbatimChar"/>
+        </w:rPr>
+        <w:t xml:space="preserve">## pred0.5:paraParasites:round -0.381  0.257  0.539  0.267  0.568  0.492 -0.398 </w:t>
+      </w:r>
+      <w:r>
+        <w:br/>
+      </w:r>
+      <w:r>
+        <w:rPr>
+          <w:rStyle w:val="VerbatimChar"/>
+        </w:rPr>
+        <w:t xml:space="preserve">## pred1:paraParasites:round   -0.328  0.221  0.232  0.470  0.488  0.423 -0.343 </w:t>
+      </w:r>
+      <w:r>
+        <w:br/>
+      </w:r>
+      <w:r>
+        <w:rPr>
+          <w:rStyle w:val="VerbatimChar"/>
+        </w:rPr>
+        <w:t xml:space="preserve">##                             pr0.5:P prd1:P pr0.1: pr0.5: prd1:r prPrs: p0.1:P:</w:t>
+      </w:r>
+      <w:r>
+        <w:br/>
+      </w:r>
+      <w:r>
+        <w:rPr>
+          <w:rStyle w:val="VerbatimChar"/>
+        </w:rPr>
+        <w:t xml:space="preserve">## pred0.1                                                                       </w:t>
+      </w:r>
+      <w:r>
+        <w:br/>
+      </w:r>
+      <w:r>
+        <w:rPr>
+          <w:rStyle w:val="VerbatimChar"/>
+        </w:rPr>
+        <w:t xml:space="preserve">## pred0.5                                                                       </w:t>
+      </w:r>
+      <w:r>
+        <w:br/>
+      </w:r>
+      <w:r>
+        <w:rPr>
+          <w:rStyle w:val="VerbatimChar"/>
+        </w:rPr>
+        <w:t xml:space="preserve">## pred1                                                                         </w:t>
+      </w:r>
+      <w:r>
+        <w:br/>
+      </w:r>
+      <w:r>
+        <w:rPr>
+          <w:rStyle w:val="VerbatimChar"/>
+        </w:rPr>
+        <w:t xml:space="preserve">## paraParasites                                                                 </w:t>
+      </w:r>
+      <w:r>
+        <w:br/>
+      </w:r>
+      <w:r>
+        <w:rPr>
+          <w:rStyle w:val="VerbatimChar"/>
+        </w:rPr>
+        <w:t xml:space="preserve">## round                                                                         </w:t>
+      </w:r>
+      <w:r>
+        <w:br/>
+      </w:r>
+      <w:r>
+        <w:rPr>
+          <w:rStyle w:val="VerbatimChar"/>
+        </w:rPr>
+        <w:t xml:space="preserve">## pred0.1:paraParasites                                                         </w:t>
+      </w:r>
+      <w:r>
+        <w:br/>
+      </w:r>
+      <w:r>
+        <w:rPr>
+          <w:rStyle w:val="VerbatimChar"/>
+        </w:rPr>
+        <w:t xml:space="preserve">## pred0.5:paraParasites                                                         </w:t>
+      </w:r>
+      <w:r>
+        <w:br/>
+      </w:r>
+      <w:r>
+        <w:rPr>
+          <w:rStyle w:val="VerbatimChar"/>
+        </w:rPr>
+        <w:t xml:space="preserve">## pred1:paraParasites          0.480                                            </w:t>
+      </w:r>
+      <w:r>
+        <w:br/>
+      </w:r>
+      <w:r>
+        <w:rPr>
+          <w:rStyle w:val="VerbatimChar"/>
+        </w:rPr>
+        <w:t xml:space="preserve">## pred0.1:round                0.256   0.237                                    </w:t>
+      </w:r>
+      <w:r>
+        <w:br/>
+      </w:r>
+      <w:r>
+        <w:rPr>
+          <w:rStyle w:val="VerbatimChar"/>
+        </w:rPr>
+        <w:t xml:space="preserve">## pred0.5:round                0.538   0.249  0.477                             </w:t>
+      </w:r>
+      <w:r>
+        <w:br/>
+      </w:r>
+      <w:r>
+        <w:rPr>
+          <w:rStyle w:val="VerbatimChar"/>
+        </w:rPr>
+        <w:t xml:space="preserve">## pred1:round                  0.260   0.492  0.462  0.484                      </w:t>
+      </w:r>
+      <w:r>
+        <w:br/>
+      </w:r>
+      <w:r>
+        <w:rPr>
+          <w:rStyle w:val="VerbatimChar"/>
+        </w:rPr>
+        <w:t xml:space="preserve">## paraParasites:round          0.569   0.527  0.462  0.484  0.469               </w:t>
+      </w:r>
+      <w:r>
+        <w:br/>
+      </w:r>
+      <w:r>
+        <w:rPr>
+          <w:rStyle w:val="VerbatimChar"/>
+        </w:rPr>
+        <w:t xml:space="preserve">## pred0.1:paraParasites:round -0.394  -0.365 -0.704 -0.336 -0.325 -0.693        </w:t>
+      </w:r>
+      <w:r>
+        <w:br/>
+      </w:r>
+      <w:r>
+        <w:rPr>
+          <w:rStyle w:val="VerbatimChar"/>
+        </w:rPr>
+        <w:t xml:space="preserve">## pred0.5:paraParasites:round -0.783  -0.378 -0.332 -0.696 -0.337 -0.718  0.498 </w:t>
+      </w:r>
+      <w:r>
+        <w:br/>
+      </w:r>
+      <w:r>
+        <w:rPr>
+          <w:rStyle w:val="VerbatimChar"/>
+        </w:rPr>
+        <w:t xml:space="preserve">## pred1:paraParasites:round   -0.352  -0.785 -0.285 -0.299 -0.618 -0.618  0.428 </w:t>
+      </w:r>
+      <w:r>
+        <w:br/>
+      </w:r>
+      <w:r>
+        <w:rPr>
+          <w:rStyle w:val="VerbatimChar"/>
+        </w:rPr>
+        <w:t xml:space="preserve">##                             p0.5:P:</w:t>
+      </w:r>
+      <w:r>
+        <w:br/>
+      </w:r>
+      <w:r>
+        <w:rPr>
+          <w:rStyle w:val="VerbatimChar"/>
+        </w:rPr>
+        <w:t xml:space="preserve">## pred0.1                            </w:t>
+      </w:r>
+      <w:r>
+        <w:br/>
+      </w:r>
+      <w:r>
+        <w:rPr>
+          <w:rStyle w:val="VerbatimChar"/>
+        </w:rPr>
+        <w:t xml:space="preserve">## pred0.5                            </w:t>
+      </w:r>
+      <w:r>
+        <w:br/>
+      </w:r>
+      <w:r>
+        <w:rPr>
+          <w:rStyle w:val="VerbatimChar"/>
+        </w:rPr>
+        <w:t xml:space="preserve">## pred1                              </w:t>
+      </w:r>
+      <w:r>
+        <w:br/>
+      </w:r>
+      <w:r>
+        <w:rPr>
+          <w:rStyle w:val="VerbatimChar"/>
+        </w:rPr>
+        <w:t xml:space="preserve">## paraParasites                      </w:t>
+      </w:r>
+      <w:r>
+        <w:br/>
+      </w:r>
+      <w:r>
+        <w:rPr>
+          <w:rStyle w:val="VerbatimChar"/>
+        </w:rPr>
+        <w:t xml:space="preserve">## round                              </w:t>
+      </w:r>
+      <w:r>
+        <w:br/>
+      </w:r>
+      <w:r>
+        <w:rPr>
+          <w:rStyle w:val="VerbatimChar"/>
+        </w:rPr>
+        <w:t xml:space="preserve">## pred0.1:paraParasites              </w:t>
+      </w:r>
+      <w:r>
+        <w:br/>
+      </w:r>
+      <w:r>
+        <w:rPr>
+          <w:rStyle w:val="VerbatimChar"/>
+        </w:rPr>
+        <w:t xml:space="preserve">## pred0.5:paraParasites              </w:t>
+      </w:r>
+      <w:r>
+        <w:br/>
+      </w:r>
+      <w:r>
+        <w:rPr>
+          <w:rStyle w:val="VerbatimChar"/>
+        </w:rPr>
+        <w:t xml:space="preserve">## pred1:paraParasites                </w:t>
+      </w:r>
+      <w:r>
+        <w:br/>
+      </w:r>
+      <w:r>
+        <w:rPr>
+          <w:rStyle w:val="VerbatimChar"/>
+        </w:rPr>
+        <w:t xml:space="preserve">## pred0.1:round                      </w:t>
+      </w:r>
+      <w:r>
+        <w:br/>
+      </w:r>
+      <w:r>
+        <w:rPr>
+          <w:rStyle w:val="VerbatimChar"/>
+        </w:rPr>
+        <w:t xml:space="preserve">## pred0.5:round                      </w:t>
+      </w:r>
+      <w:r>
+        <w:br/>
+      </w:r>
+      <w:r>
+        <w:rPr>
+          <w:rStyle w:val="VerbatimChar"/>
+        </w:rPr>
+        <w:t xml:space="preserve">## pred1:round                        </w:t>
+      </w:r>
+      <w:r>
+        <w:br/>
+      </w:r>
+      <w:r>
+        <w:rPr>
+          <w:rStyle w:val="VerbatimChar"/>
+        </w:rPr>
+        <w:t xml:space="preserve">## paraParasites:round                </w:t>
+      </w:r>
+      <w:r>
+        <w:br/>
+      </w:r>
+      <w:r>
+        <w:rPr>
+          <w:rStyle w:val="VerbatimChar"/>
+        </w:rPr>
+        <w:t xml:space="preserve">## pred0.1:paraParasites:round        </w:t>
+      </w:r>
+      <w:r>
+        <w:br/>
+      </w:r>
+      <w:r>
+        <w:rPr>
+          <w:rStyle w:val="VerbatimChar"/>
+        </w:rPr>
+        <w:t xml:space="preserve">## pred0.5:paraParasites:round        </w:t>
+      </w:r>
+      <w:r>
+        <w:br/>
+      </w:r>
+      <w:r>
+        <w:rPr>
+          <w:rStyle w:val="VerbatimChar"/>
+        </w:rPr>
+        <w:t xml:space="preserve">## pred1:paraParasites:round    0.444 </w:t>
+      </w:r>
+      <w:r>
+        <w:br/>
+      </w:r>
+      <w:r>
+        <w:rPr>
+          <w:rStyle w:val="VerbatimChar"/>
+        </w:rPr>
+        <w:t xml:space="preserve">## </w:t>
+      </w:r>
+      <w:r>
+        <w:br/>
+      </w:r>
+      <w:r>
+        <w:rPr>
+          <w:rStyle w:val="VerbatimChar"/>
+        </w:rPr>
+        <w:t xml:space="preserve">## Standardized Within-Group Residuals:</w:t>
+      </w:r>
+      <w:r>
+        <w:br/>
+      </w:r>
+      <w:r>
+        <w:rPr>
+          <w:rStyle w:val="VerbatimChar"/>
+        </w:rPr>
+        <w:t xml:space="preserve">##         Min          Q1         Med          Q3         Max </w:t>
+      </w:r>
+      <w:r>
+        <w:br/>
+      </w:r>
+      <w:r>
+        <w:rPr>
+          <w:rStyle w:val="VerbatimChar"/>
+        </w:rPr>
+        <w:t xml:space="preserve">## -2.46632199 -0.57654358  0.02406069  0.42253505  2.59996850 </w:t>
+      </w:r>
+      <w:r>
+        <w:br/>
+      </w:r>
+      <w:r>
+        <w:rPr>
+          <w:rStyle w:val="VerbatimChar"/>
+        </w:rPr>
+        <w:t xml:space="preserve">## </w:t>
+      </w:r>
+      <w:r>
+        <w:br/>
+      </w:r>
+      <w:r>
+        <w:rPr>
+          <w:rStyle w:val="VerbatimChar"/>
+        </w:rPr>
+        <w:t xml:space="preserve">## Number of Observations: 126</w:t>
+      </w:r>
+      <w:r>
+        <w:br/>
+      </w:r>
+      <w:r>
+        <w:rPr>
+          <w:rStyle w:val="VerbatimChar"/>
+        </w:rPr>
+        <w:t xml:space="preserve">## Number of Groups: 47</w:t>
       </w:r>
     </w:p>
     <w:p>
@@ -23099,126 +23244,15 @@
       </w:pPr>
       <w:r>
         <w:rPr>
-          <w:rStyle w:val="VerbatimChar"/>
-        </w:rPr>
-        <w:t xml:space="preserve">## $lsmeans</w:t>
-      </w:r>
-      <w:r>
-        <w:br/>
-      </w:r>
-      <w:r>
-        <w:rPr>
-          <w:rStyle w:val="VerbatimChar"/>
-        </w:rPr>
-        <w:t xml:space="preserve">##  round lsmean     SE df lower.CL upper.CL</w:t>
-      </w:r>
-      <w:r>
-        <w:br/>
-      </w:r>
-      <w:r>
-        <w:rPr>
-          <w:rStyle w:val="VerbatimChar"/>
-        </w:rPr>
-        <w:t xml:space="preserve">##    5.6  0.987 0.0187 39    0.949     1.02</w:t>
-      </w:r>
-      <w:r>
-        <w:br/>
-      </w:r>
-      <w:r>
-        <w:rPr>
-          <w:rStyle w:val="VerbatimChar"/>
-        </w:rPr>
-        <w:t xml:space="preserve">## </w:t>
-      </w:r>
-      <w:r>
-        <w:br/>
-      </w:r>
-      <w:r>
-        <w:rPr>
-          <w:rStyle w:val="VerbatimChar"/>
-        </w:rPr>
-        <w:t xml:space="preserve">## Results are averaged over the levels of: pred, para </w:t>
-      </w:r>
-      <w:r>
-        <w:br/>
-      </w:r>
-      <w:r>
-        <w:rPr>
-          <w:rStyle w:val="VerbatimChar"/>
-        </w:rPr>
-        <w:t xml:space="preserve">## Degrees-of-freedom method: containment </w:t>
-      </w:r>
-      <w:r>
-        <w:br/>
-      </w:r>
-      <w:r>
-        <w:rPr>
-          <w:rStyle w:val="VerbatimChar"/>
-        </w:rPr>
-        <w:t xml:space="preserve">## Confidence level used: 0.95 </w:t>
-      </w:r>
-      <w:r>
-        <w:br/>
-      </w:r>
-      <w:r>
-        <w:rPr>
-          <w:rStyle w:val="VerbatimChar"/>
-        </w:rPr>
-        <w:t xml:space="preserve">## </w:t>
-      </w:r>
-      <w:r>
-        <w:br/>
-      </w:r>
-      <w:r>
-        <w:rPr>
-          <w:rStyle w:val="VerbatimChar"/>
-        </w:rPr>
-        <w:t xml:space="preserve">## $contrasts</w:t>
-      </w:r>
-      <w:r>
-        <w:br/>
-      </w:r>
-      <w:r>
-        <w:rPr>
-          <w:rStyle w:val="VerbatimChar"/>
-        </w:rPr>
-        <w:t xml:space="preserve">##  contrast  estimate SE df z.ratio p.value</w:t>
-      </w:r>
-      <w:r>
-        <w:br/>
-      </w:r>
-      <w:r>
-        <w:rPr>
-          <w:rStyle w:val="VerbatimChar"/>
-        </w:rPr>
-        <w:t xml:space="preserve">##  (nothing)   nonEst NA NA      NA      NA</w:t>
-      </w:r>
-      <w:r>
-        <w:br/>
-      </w:r>
-      <w:r>
-        <w:rPr>
-          <w:rStyle w:val="VerbatimChar"/>
-        </w:rPr>
-        <w:t xml:space="preserve">## </w:t>
-      </w:r>
-      <w:r>
-        <w:br/>
-      </w:r>
-      <w:r>
-        <w:rPr>
-          <w:rStyle w:val="VerbatimChar"/>
-        </w:rPr>
-        <w:t xml:space="preserve">## Results are averaged over the levels of: pred, para </w:t>
-      </w:r>
-      <w:r>
-        <w:br/>
-      </w:r>
-      <w:r>
-        <w:rPr>
-          <w:rStyle w:val="VerbatimChar"/>
-        </w:rPr>
-        <w:t xml:space="preserve">## Degrees-of-freedom method: containment</w:t>
+          <w:rStyle w:val="FunctionTok"/>
+        </w:rPr>
+        <w:t xml:space="preserve">anova</w:t>
+      </w:r>
+      <w:r>
+        <w:rPr>
+          <w:rStyle w:val="NormalTok"/>
+        </w:rPr>
+        <w:t xml:space="preserve">(pmod1)</w:t>
       </w:r>
     </w:p>
     <w:p>
@@ -23227,45 +23261,81 @@
       </w:pPr>
       <w:r>
         <w:rPr>
-          <w:rStyle w:val="FunctionTok"/>
-        </w:rPr>
-        <w:t xml:space="preserve">lsmeans</w:t>
-      </w:r>
-      <w:r>
-        <w:rPr>
-          <w:rStyle w:val="NormalTok"/>
-        </w:rPr>
-        <w:t xml:space="preserve">(infsuscmod1,pairwise</w:t>
-      </w:r>
-      <w:r>
-        <w:rPr>
-          <w:rStyle w:val="SpecialCharTok"/>
-        </w:rPr>
-        <w:t xml:space="preserve">~</w:t>
-      </w:r>
-      <w:r>
-        <w:rPr>
-          <w:rStyle w:val="NormalTok"/>
-        </w:rPr>
-        <w:t xml:space="preserve">para,</w:t>
-      </w:r>
-      <w:r>
-        <w:rPr>
-          <w:rStyle w:val="AttributeTok"/>
-        </w:rPr>
-        <w:t xml:space="preserve">adjust=</w:t>
-      </w:r>
-      <w:r>
-        <w:rPr>
-          <w:rStyle w:val="StringTok"/>
-        </w:rPr>
-        <w:t xml:space="preserve">"tukey"</w:t>
-      </w:r>
-      <w:r>
-        <w:rPr>
-          <w:rStyle w:val="NormalTok"/>
-        </w:rPr>
-        <w:t xml:space="preserve">)</w:t>
+          <w:rStyle w:val="VerbatimChar"/>
+        </w:rPr>
+        <w:t xml:space="preserve">##                 numDF denDF   F-value p-value</w:t>
+      </w:r>
+      <w:r>
+        <w:br/>
+      </w:r>
+      <w:r>
+        <w:rPr>
+          <w:rStyle w:val="VerbatimChar"/>
+        </w:rPr>
+        <w:t xml:space="preserve">## (Intercept)         1    71 2025.3550  &lt;.0001</w:t>
+      </w:r>
+      <w:r>
+        <w:br/>
+      </w:r>
+      <w:r>
+        <w:rPr>
+          <w:rStyle w:val="VerbatimChar"/>
+        </w:rPr>
+        <w:t xml:space="preserve">## pred                3    39    1.8377  0.1563</w:t>
+      </w:r>
+      <w:r>
+        <w:br/>
+      </w:r>
+      <w:r>
+        <w:rPr>
+          <w:rStyle w:val="VerbatimChar"/>
+        </w:rPr>
+        <w:t xml:space="preserve">## para                1    39    2.8079  0.1018</w:t>
+      </w:r>
+      <w:r>
+        <w:br/>
+      </w:r>
+      <w:r>
+        <w:rPr>
+          <w:rStyle w:val="VerbatimChar"/>
+        </w:rPr>
+        <w:t xml:space="preserve">## round               1    71  131.1455  &lt;.0001</w:t>
+      </w:r>
+      <w:r>
+        <w:br/>
+      </w:r>
+      <w:r>
+        <w:rPr>
+          <w:rStyle w:val="VerbatimChar"/>
+        </w:rPr>
+        <w:t xml:space="preserve">## pred:para           3    39    0.8214  0.4900</w:t>
+      </w:r>
+      <w:r>
+        <w:br/>
+      </w:r>
+      <w:r>
+        <w:rPr>
+          <w:rStyle w:val="VerbatimChar"/>
+        </w:rPr>
+        <w:t xml:space="preserve">## pred:round          3    71    2.2745  0.0873</w:t>
+      </w:r>
+      <w:r>
+        <w:br/>
+      </w:r>
+      <w:r>
+        <w:rPr>
+          <w:rStyle w:val="VerbatimChar"/>
+        </w:rPr>
+        <w:t xml:space="preserve">## para:round          1    71    0.0097  0.9216</w:t>
+      </w:r>
+      <w:r>
+        <w:br/>
+      </w:r>
+      <w:r>
+        <w:rPr>
+          <w:rStyle w:val="VerbatimChar"/>
+        </w:rPr>
+        <w:t xml:space="preserve">## pred:para:round     3    71    1.7527  0.1641</w:t>
       </w:r>
     </w:p>
     <w:p>
@@ -23274,1615 +23344,18 @@
       </w:pPr>
       <w:r>
         <w:rPr>
-          <w:rStyle w:val="VerbatimChar"/>
-        </w:rPr>
-        <w:t xml:space="preserve">## NOTE: Results may be misleading due to involvement in interactions</w:t>
-      </w:r>
-    </w:p>
-    <w:p>
-      <w:pPr>
-        <w:pStyle w:val="SourceCode"/>
-      </w:pPr>
-      <w:r>
-        <w:rPr>
-          <w:rStyle w:val="VerbatimChar"/>
-        </w:rPr>
-        <w:t xml:space="preserve">## $lsmeans</w:t>
-      </w:r>
-      <w:r>
-        <w:br/>
-      </w:r>
-      <w:r>
-        <w:rPr>
-          <w:rStyle w:val="VerbatimChar"/>
-        </w:rPr>
-        <w:t xml:space="preserve">##  para         lsmean     SE df lower.CL upper.CL</w:t>
-      </w:r>
-      <w:r>
-        <w:br/>
-      </w:r>
-      <w:r>
-        <w:rPr>
-          <w:rStyle w:val="VerbatimChar"/>
-        </w:rPr>
-        <w:t xml:space="preserve">##  No parasites  1.030 0.0255 39    0.978    1.081</w:t>
-      </w:r>
-      <w:r>
-        <w:br/>
-      </w:r>
-      <w:r>
-        <w:rPr>
-          <w:rStyle w:val="VerbatimChar"/>
-        </w:rPr>
-        <w:t xml:space="preserve">##  Parasites     0.944 0.0273 39    0.888    0.999</w:t>
-      </w:r>
-      <w:r>
-        <w:br/>
-      </w:r>
-      <w:r>
-        <w:rPr>
-          <w:rStyle w:val="VerbatimChar"/>
-        </w:rPr>
-        <w:t xml:space="preserve">## </w:t>
-      </w:r>
-      <w:r>
-        <w:br/>
-      </w:r>
-      <w:r>
-        <w:rPr>
-          <w:rStyle w:val="VerbatimChar"/>
-        </w:rPr>
-        <w:t xml:space="preserve">## Results are averaged over the levels of: pred </w:t>
-      </w:r>
-      <w:r>
-        <w:br/>
-      </w:r>
-      <w:r>
-        <w:rPr>
-          <w:rStyle w:val="VerbatimChar"/>
-        </w:rPr>
-        <w:t xml:space="preserve">## Degrees-of-freedom method: containment </w:t>
-      </w:r>
-      <w:r>
-        <w:br/>
-      </w:r>
-      <w:r>
-        <w:rPr>
-          <w:rStyle w:val="VerbatimChar"/>
-        </w:rPr>
-        <w:t xml:space="preserve">## Confidence level used: 0.95 </w:t>
-      </w:r>
-      <w:r>
-        <w:br/>
-      </w:r>
-      <w:r>
-        <w:rPr>
-          <w:rStyle w:val="VerbatimChar"/>
-        </w:rPr>
-        <w:t xml:space="preserve">## </w:t>
-      </w:r>
-      <w:r>
-        <w:br/>
-      </w:r>
-      <w:r>
-        <w:rPr>
-          <w:rStyle w:val="VerbatimChar"/>
-        </w:rPr>
-        <w:t xml:space="preserve">## $contrasts</w:t>
-      </w:r>
-      <w:r>
-        <w:br/>
-      </w:r>
-      <w:r>
-        <w:rPr>
-          <w:rStyle w:val="VerbatimChar"/>
-        </w:rPr>
-        <w:t xml:space="preserve">##  contrast                 estimate     SE df t.ratio p.value</w:t>
-      </w:r>
-      <w:r>
-        <w:br/>
-      </w:r>
-      <w:r>
-        <w:rPr>
-          <w:rStyle w:val="VerbatimChar"/>
-        </w:rPr>
-        <w:t xml:space="preserve">##  No parasites - Parasites   0.0863 0.0374 39   2.307  0.0265</w:t>
-      </w:r>
-      <w:r>
-        <w:br/>
-      </w:r>
-      <w:r>
-        <w:rPr>
-          <w:rStyle w:val="VerbatimChar"/>
-        </w:rPr>
-        <w:t xml:space="preserve">## </w:t>
-      </w:r>
-      <w:r>
-        <w:br/>
-      </w:r>
-      <w:r>
-        <w:rPr>
-          <w:rStyle w:val="VerbatimChar"/>
-        </w:rPr>
-        <w:t xml:space="preserve">## Results are averaged over the levels of: pred </w:t>
-      </w:r>
-      <w:r>
-        <w:br/>
-      </w:r>
-      <w:r>
-        <w:rPr>
-          <w:rStyle w:val="VerbatimChar"/>
-        </w:rPr>
-        <w:t xml:space="preserve">## Degrees-of-freedom method: containment</w:t>
-      </w:r>
-    </w:p>
-    <w:p>
-      <w:pPr>
-        <w:pStyle w:val="SourceCode"/>
-      </w:pPr>
-      <w:r>
-        <w:rPr>
-          <w:rStyle w:val="NormalTok"/>
-        </w:rPr>
-        <w:t xml:space="preserve">pmod1</w:t>
-      </w:r>
-      <w:r>
-        <w:rPr>
-          <w:rStyle w:val="OtherTok"/>
-        </w:rPr>
-        <w:t xml:space="preserve">&lt;-</w:t>
-      </w:r>
-      <w:r>
-        <w:rPr>
-          <w:rStyle w:val="FunctionTok"/>
-        </w:rPr>
-        <w:t xml:space="preserve">lme</w:t>
-      </w:r>
-      <w:r>
-        <w:rPr>
-          <w:rStyle w:val="NormalTok"/>
-        </w:rPr>
-        <w:t xml:space="preserve">(pmean</w:t>
-      </w:r>
-      <w:r>
-        <w:rPr>
-          <w:rStyle w:val="SpecialCharTok"/>
-        </w:rPr>
-        <w:t xml:space="preserve">~</w:t>
-      </w:r>
-      <w:r>
-        <w:rPr>
-          <w:rStyle w:val="NormalTok"/>
-        </w:rPr>
-        <w:t xml:space="preserve">pred</w:t>
-      </w:r>
-      <w:r>
-        <w:rPr>
-          <w:rStyle w:val="SpecialCharTok"/>
-        </w:rPr>
-        <w:t xml:space="preserve">+</w:t>
-      </w:r>
-      <w:r>
-        <w:rPr>
-          <w:rStyle w:val="NormalTok"/>
-        </w:rPr>
-        <w:t xml:space="preserve">para</w:t>
-      </w:r>
-      <w:r>
-        <w:rPr>
-          <w:rStyle w:val="SpecialCharTok"/>
-        </w:rPr>
-        <w:t xml:space="preserve">+</w:t>
-      </w:r>
-      <w:r>
-        <w:rPr>
-          <w:rStyle w:val="NormalTok"/>
-        </w:rPr>
-        <w:t xml:space="preserve">round</w:t>
-      </w:r>
-      <w:r>
-        <w:rPr>
-          <w:rStyle w:val="SpecialCharTok"/>
-        </w:rPr>
-        <w:t xml:space="preserve">+</w:t>
-      </w:r>
-      <w:r>
-        <w:rPr>
-          <w:rStyle w:val="NormalTok"/>
-        </w:rPr>
-        <w:t xml:space="preserve">pred</w:t>
-      </w:r>
-      <w:r>
-        <w:rPr>
-          <w:rStyle w:val="SpecialCharTok"/>
-        </w:rPr>
-        <w:t xml:space="preserve">*</w:t>
-      </w:r>
-      <w:r>
-        <w:rPr>
-          <w:rStyle w:val="NormalTok"/>
-        </w:rPr>
-        <w:t xml:space="preserve">para</w:t>
-      </w:r>
-      <w:r>
-        <w:rPr>
-          <w:rStyle w:val="SpecialCharTok"/>
-        </w:rPr>
-        <w:t xml:space="preserve">+</w:t>
-      </w:r>
-      <w:r>
-        <w:rPr>
-          <w:rStyle w:val="NormalTok"/>
-        </w:rPr>
-        <w:t xml:space="preserve">pred</w:t>
-      </w:r>
-      <w:r>
-        <w:rPr>
-          <w:rStyle w:val="SpecialCharTok"/>
-        </w:rPr>
-        <w:t xml:space="preserve">*</w:t>
-      </w:r>
-      <w:r>
-        <w:rPr>
-          <w:rStyle w:val="NormalTok"/>
-        </w:rPr>
-        <w:t xml:space="preserve">round</w:t>
-      </w:r>
-      <w:r>
-        <w:rPr>
-          <w:rStyle w:val="SpecialCharTok"/>
-        </w:rPr>
-        <w:t xml:space="preserve">+</w:t>
-      </w:r>
-      <w:r>
-        <w:rPr>
-          <w:rStyle w:val="NormalTok"/>
-        </w:rPr>
-        <w:t xml:space="preserve">para</w:t>
-      </w:r>
-      <w:r>
-        <w:rPr>
-          <w:rStyle w:val="SpecialCharTok"/>
-        </w:rPr>
-        <w:t xml:space="preserve">*</w:t>
-      </w:r>
-      <w:r>
-        <w:rPr>
-          <w:rStyle w:val="NormalTok"/>
-        </w:rPr>
-        <w:t xml:space="preserve">round</w:t>
-      </w:r>
-      <w:r>
-        <w:rPr>
-          <w:rStyle w:val="SpecialCharTok"/>
-        </w:rPr>
-        <w:t xml:space="preserve">+</w:t>
-      </w:r>
-      <w:r>
-        <w:rPr>
-          <w:rStyle w:val="NormalTok"/>
-        </w:rPr>
-        <w:t xml:space="preserve">pred</w:t>
-      </w:r>
-      <w:r>
-        <w:rPr>
-          <w:rStyle w:val="SpecialCharTok"/>
-        </w:rPr>
-        <w:t xml:space="preserve">*</w:t>
-      </w:r>
-      <w:r>
-        <w:rPr>
-          <w:rStyle w:val="NormalTok"/>
-        </w:rPr>
-        <w:t xml:space="preserve">para</w:t>
-      </w:r>
-      <w:r>
-        <w:rPr>
-          <w:rStyle w:val="SpecialCharTok"/>
-        </w:rPr>
-        <w:t xml:space="preserve">*</w:t>
-      </w:r>
-      <w:r>
-        <w:rPr>
-          <w:rStyle w:val="NormalTok"/>
-        </w:rPr>
-        <w:t xml:space="preserve">round,</w:t>
-      </w:r>
-      <w:r>
-        <w:rPr>
-          <w:rStyle w:val="AttributeTok"/>
-        </w:rPr>
-        <w:t xml:space="preserve">random=</w:t>
-      </w:r>
-      <w:r>
-        <w:rPr>
-          <w:rStyle w:val="SpecialCharTok"/>
-        </w:rPr>
-        <w:t xml:space="preserve">~</w:t>
-      </w:r>
-      <w:r>
-        <w:rPr>
-          <w:rStyle w:val="DecValTok"/>
-        </w:rPr>
-        <w:t xml:space="preserve">1</w:t>
-      </w:r>
-      <w:r>
-        <w:rPr>
-          <w:rStyle w:val="SpecialCharTok"/>
-        </w:rPr>
-        <w:t xml:space="preserve">|</w:t>
-      </w:r>
-      <w:r>
-        <w:rPr>
-          <w:rStyle w:val="NormalTok"/>
-        </w:rPr>
-        <w:t xml:space="preserve">tank,</w:t>
-      </w:r>
-      <w:r>
-        <w:rPr>
-          <w:rStyle w:val="AttributeTok"/>
-        </w:rPr>
-        <w:t xml:space="preserve">data=</w:t>
-      </w:r>
-      <w:r>
-        <w:rPr>
-          <w:rStyle w:val="NormalTok"/>
-        </w:rPr>
-        <w:t xml:space="preserve">evoldata3)</w:t>
-      </w:r>
-      <w:r>
-        <w:br/>
-      </w:r>
-      <w:r>
-        <w:rPr>
-          <w:rStyle w:val="FunctionTok"/>
-        </w:rPr>
-        <w:t xml:space="preserve">summary</w:t>
-      </w:r>
-      <w:r>
-        <w:rPr>
-          <w:rStyle w:val="NormalTok"/>
-        </w:rPr>
-        <w:t xml:space="preserve">(pmod1)</w:t>
-      </w:r>
-    </w:p>
-    <w:p>
-      <w:pPr>
-        <w:pStyle w:val="SourceCode"/>
-      </w:pPr>
-      <w:r>
-        <w:rPr>
-          <w:rStyle w:val="VerbatimChar"/>
-        </w:rPr>
-        <w:t xml:space="preserve">## Linear mixed-effects model fit by REML</w:t>
-      </w:r>
-      <w:r>
-        <w:br/>
-      </w:r>
-      <w:r>
-        <w:rPr>
-          <w:rStyle w:val="VerbatimChar"/>
-        </w:rPr>
-        <w:t xml:space="preserve">##   Data: evoldata3 </w:t>
-      </w:r>
-      <w:r>
-        <w:br/>
-      </w:r>
-      <w:r>
-        <w:rPr>
-          <w:rStyle w:val="VerbatimChar"/>
-        </w:rPr>
-        <w:t xml:space="preserve">##        AIC      BIC    logLik</w:t>
-      </w:r>
-      <w:r>
-        <w:br/>
-      </w:r>
-      <w:r>
-        <w:rPr>
-          <w:rStyle w:val="VerbatimChar"/>
-        </w:rPr>
-        <w:t xml:space="preserve">##   921.7923 970.4009 -442.8961</w:t>
-      </w:r>
-      <w:r>
-        <w:br/>
-      </w:r>
-      <w:r>
-        <w:rPr>
-          <w:rStyle w:val="VerbatimChar"/>
-        </w:rPr>
-        <w:t xml:space="preserve">## </w:t>
-      </w:r>
-      <w:r>
-        <w:br/>
-      </w:r>
-      <w:r>
-        <w:rPr>
-          <w:rStyle w:val="VerbatimChar"/>
-        </w:rPr>
-        <w:t xml:space="preserve">## Random effects:</w:t>
-      </w:r>
-      <w:r>
-        <w:br/>
-      </w:r>
-      <w:r>
-        <w:rPr>
-          <w:rStyle w:val="VerbatimChar"/>
-        </w:rPr>
-        <w:t xml:space="preserve">##  Formula: ~1 | tank</w:t>
-      </w:r>
-      <w:r>
-        <w:br/>
-      </w:r>
-      <w:r>
-        <w:rPr>
-          <w:rStyle w:val="VerbatimChar"/>
-        </w:rPr>
-        <w:t xml:space="preserve">##         (Intercept) Residual</w:t>
-      </w:r>
-      <w:r>
-        <w:br/>
-      </w:r>
-      <w:r>
-        <w:rPr>
-          <w:rStyle w:val="VerbatimChar"/>
-        </w:rPr>
-        <w:t xml:space="preserve">## StdDev:    6.433928 8.834202</w:t>
-      </w:r>
-      <w:r>
-        <w:br/>
-      </w:r>
-      <w:r>
-        <w:rPr>
-          <w:rStyle w:val="VerbatimChar"/>
-        </w:rPr>
-        <w:t xml:space="preserve">## </w:t>
-      </w:r>
-      <w:r>
-        <w:br/>
-      </w:r>
-      <w:r>
-        <w:rPr>
-          <w:rStyle w:val="VerbatimChar"/>
-        </w:rPr>
-        <w:t xml:space="preserve">## Fixed effects:  pmean ~ pred + para + round + pred * para + pred * round + para *      round + pred * para * round </w:t>
-      </w:r>
-      <w:r>
-        <w:br/>
-      </w:r>
-      <w:r>
-        <w:rPr>
-          <w:rStyle w:val="VerbatimChar"/>
-        </w:rPr>
-        <w:t xml:space="preserve">##                                 Value Std.Error DF   t-value p-value</w:t>
-      </w:r>
-      <w:r>
-        <w:br/>
-      </w:r>
-      <w:r>
-        <w:rPr>
-          <w:rStyle w:val="VerbatimChar"/>
-        </w:rPr>
-        <w:t xml:space="preserve">## (Intercept)                  34.38998  5.307329 71  6.479715  0.0000</w:t>
-      </w:r>
-      <w:r>
-        <w:br/>
-      </w:r>
-      <w:r>
-        <w:rPr>
-          <w:rStyle w:val="VerbatimChar"/>
-        </w:rPr>
-        <w:t xml:space="preserve">## pred0.1                       7.89879  7.872042 39  1.003397  0.3219</w:t>
-      </w:r>
-      <w:r>
-        <w:br/>
-      </w:r>
-      <w:r>
-        <w:rPr>
-          <w:rStyle w:val="VerbatimChar"/>
-        </w:rPr>
-        <w:t xml:space="preserve">## pred0.5                      -1.70799  7.505697 39 -0.227560  0.8212</w:t>
-      </w:r>
-      <w:r>
-        <w:br/>
-      </w:r>
-      <w:r>
-        <w:rPr>
-          <w:rStyle w:val="VerbatimChar"/>
-        </w:rPr>
-        <w:t xml:space="preserve">## pred1                         3.38017  7.569745 39  0.446537  0.6577</w:t>
-      </w:r>
-      <w:r>
-        <w:br/>
-      </w:r>
-      <w:r>
-        <w:rPr>
-          <w:rStyle w:val="VerbatimChar"/>
-        </w:rPr>
-        <w:t xml:space="preserve">## paraParasites                 7.74927  7.792466 39  0.994456  0.3261</w:t>
-      </w:r>
-      <w:r>
-        <w:br/>
-      </w:r>
-      <w:r>
-        <w:rPr>
-          <w:rStyle w:val="VerbatimChar"/>
-        </w:rPr>
-        <w:t xml:space="preserve">## round                         3.75860  0.726167 71  5.175948  0.0000</w:t>
-      </w:r>
-      <w:r>
-        <w:br/>
-      </w:r>
-      <w:r>
-        <w:rPr>
-          <w:rStyle w:val="VerbatimChar"/>
-        </w:rPr>
-        <w:t xml:space="preserve">## pred0.1:paraParasites       -16.83824 11.102778 39 -1.516579  0.1374</w:t>
-      </w:r>
-      <w:r>
-        <w:br/>
-      </w:r>
-      <w:r>
-        <w:rPr>
-          <w:rStyle w:val="VerbatimChar"/>
-        </w:rPr>
-        <w:t xml:space="preserve">## pred0.5:paraParasites        -0.51406 10.819335 39 -0.047513  0.9623</w:t>
-      </w:r>
-      <w:r>
-        <w:br/>
-      </w:r>
-      <w:r>
-        <w:rPr>
-          <w:rStyle w:val="VerbatimChar"/>
-        </w:rPr>
-        <w:t xml:space="preserve">## pred1:paraParasites           3.94551 11.691751 39  0.337461  0.7376</w:t>
-      </w:r>
-      <w:r>
-        <w:br/>
-      </w:r>
-      <w:r>
-        <w:rPr>
-          <w:rStyle w:val="VerbatimChar"/>
-        </w:rPr>
-        <w:t xml:space="preserve">## pred0.1:round                -0.94743  1.077080 71 -0.879628  0.3820</w:t>
-      </w:r>
-      <w:r>
-        <w:br/>
-      </w:r>
-      <w:r>
-        <w:rPr>
-          <w:rStyle w:val="VerbatimChar"/>
-        </w:rPr>
-        <w:t xml:space="preserve">## pred0.5:round                -0.64256  1.026955 71 -0.625696  0.5335</w:t>
-      </w:r>
-      <w:r>
-        <w:br/>
-      </w:r>
-      <w:r>
-        <w:rPr>
-          <w:rStyle w:val="VerbatimChar"/>
-        </w:rPr>
-        <w:t xml:space="preserve">## pred1:round                  -1.40902  1.060566 71 -1.328552  0.1883</w:t>
-      </w:r>
-      <w:r>
-        <w:br/>
-      </w:r>
-      <w:r>
-        <w:rPr>
-          <w:rStyle w:val="VerbatimChar"/>
-        </w:rPr>
-        <w:t xml:space="preserve">## paraParasites:round          -0.67066  1.060551 71 -0.632366  0.5292</w:t>
-      </w:r>
-      <w:r>
-        <w:br/>
-      </w:r>
-      <w:r>
-        <w:rPr>
-          <w:rStyle w:val="VerbatimChar"/>
-        </w:rPr>
-        <w:t xml:space="preserve">## pred0.1:paraParasites:round   2.36031  1.530203 71  1.542480  0.1274</w:t>
-      </w:r>
-      <w:r>
-        <w:br/>
-      </w:r>
-      <w:r>
-        <w:rPr>
-          <w:rStyle w:val="VerbatimChar"/>
-        </w:rPr>
-        <w:t xml:space="preserve">## pred0.5:paraParasites:round   1.19652  1.476281 71  0.810498  0.4204</w:t>
-      </w:r>
-      <w:r>
-        <w:br/>
-      </w:r>
-      <w:r>
-        <w:rPr>
-          <w:rStyle w:val="VerbatimChar"/>
-        </w:rPr>
-        <w:t xml:space="preserve">## pred1:paraParasites:round    -1.35708  1.716007 71 -0.790834  0.4317</w:t>
-      </w:r>
-      <w:r>
-        <w:br/>
-      </w:r>
-      <w:r>
-        <w:rPr>
-          <w:rStyle w:val="VerbatimChar"/>
-        </w:rPr>
-        <w:t xml:space="preserve">##  Correlation: </w:t>
-      </w:r>
-      <w:r>
-        <w:br/>
-      </w:r>
-      <w:r>
-        <w:rPr>
-          <w:rStyle w:val="VerbatimChar"/>
-        </w:rPr>
-        <w:t xml:space="preserve">##                             (Intr) prd0.1 prd0.5 pred1  prPrst round  pr0.1:P</w:t>
-      </w:r>
-      <w:r>
-        <w:br/>
-      </w:r>
-      <w:r>
-        <w:rPr>
-          <w:rStyle w:val="VerbatimChar"/>
-        </w:rPr>
-        <w:t xml:space="preserve">## pred0.1                     -0.674                                           </w:t>
-      </w:r>
-      <w:r>
-        <w:br/>
-      </w:r>
-      <w:r>
-        <w:rPr>
-          <w:rStyle w:val="VerbatimChar"/>
-        </w:rPr>
-        <w:t xml:space="preserve">## pred0.5                     -0.707  0.477                                    </w:t>
-      </w:r>
-      <w:r>
-        <w:br/>
-      </w:r>
-      <w:r>
-        <w:rPr>
-          <w:rStyle w:val="VerbatimChar"/>
-        </w:rPr>
-        <w:t xml:space="preserve">## pred1                       -0.701  0.473  0.496                             </w:t>
-      </w:r>
-      <w:r>
-        <w:br/>
-      </w:r>
-      <w:r>
-        <w:rPr>
-          <w:rStyle w:val="VerbatimChar"/>
-        </w:rPr>
-        <w:t xml:space="preserve">## paraParasites               -0.681  0.459  0.482  0.478                      </w:t>
-      </w:r>
-      <w:r>
-        <w:br/>
-      </w:r>
-      <w:r>
-        <w:rPr>
-          <w:rStyle w:val="VerbatimChar"/>
-        </w:rPr>
-        <w:t xml:space="preserve">## round                       -0.775  0.523  0.548  0.544  0.528               </w:t>
-      </w:r>
-      <w:r>
-        <w:br/>
-      </w:r>
-      <w:r>
-        <w:rPr>
-          <w:rStyle w:val="VerbatimChar"/>
-        </w:rPr>
-        <w:t xml:space="preserve">## pred0.1:paraParasites        0.478 -0.709 -0.338 -0.335 -0.702 -0.371        </w:t>
-      </w:r>
-      <w:r>
-        <w:br/>
-      </w:r>
-      <w:r>
-        <w:rPr>
-          <w:rStyle w:val="VerbatimChar"/>
-        </w:rPr>
-        <w:t xml:space="preserve">## pred0.5:paraParasites        0.491 -0.331 -0.694 -0.344 -0.720 -0.380  0.505 </w:t>
-      </w:r>
-      <w:r>
-        <w:br/>
-      </w:r>
-      <w:r>
-        <w:rPr>
-          <w:rStyle w:val="VerbatimChar"/>
-        </w:rPr>
-        <w:t xml:space="preserve">## pred1:paraParasites          0.454 -0.306 -0.321 -0.647 -0.666 -0.352  0.468 </w:t>
-      </w:r>
-      <w:r>
-        <w:br/>
-      </w:r>
-      <w:r>
-        <w:rPr>
-          <w:rStyle w:val="VerbatimChar"/>
-        </w:rPr>
-        <w:t xml:space="preserve">## pred0.1:round                0.523 -0.775 -0.370 -0.366 -0.356 -0.674  0.550 </w:t>
-      </w:r>
-      <w:r>
-        <w:br/>
-      </w:r>
-      <w:r>
-        <w:rPr>
-          <w:rStyle w:val="VerbatimChar"/>
-        </w:rPr>
-        <w:t xml:space="preserve">## pred0.5:round                0.548 -0.370 -0.775 -0.384 -0.373 -0.707  0.262 </w:t>
-      </w:r>
-      <w:r>
-        <w:br/>
-      </w:r>
-      <w:r>
-        <w:rPr>
-          <w:rStyle w:val="VerbatimChar"/>
-        </w:rPr>
-        <w:t xml:space="preserve">## pred1:round                  0.531 -0.358 -0.375 -0.761 -0.362 -0.685  0.254 </w:t>
-      </w:r>
-      <w:r>
-        <w:br/>
-      </w:r>
-      <w:r>
-        <w:rPr>
-          <w:rStyle w:val="VerbatimChar"/>
-        </w:rPr>
-        <w:t xml:space="preserve">## paraParasites:round          0.531 -0.358 -0.375 -0.372 -0.790 -0.685  0.555 </w:t>
-      </w:r>
-      <w:r>
-        <w:br/>
-      </w:r>
-      <w:r>
-        <w:rPr>
-          <w:rStyle w:val="VerbatimChar"/>
-        </w:rPr>
-        <w:t xml:space="preserve">## pred0.1:paraParasites:round -0.368  0.546  0.260  0.258  0.548  0.475 -0.782 </w:t>
-      </w:r>
-      <w:r>
-        <w:br/>
-      </w:r>
-      <w:r>
-        <w:rPr>
-          <w:rStyle w:val="VerbatimChar"/>
-        </w:rPr>
-        <w:t xml:space="preserve">## pred0.5:paraParasites:round -0.381  0.257  0.539  0.267  0.568  0.492 -0.398 </w:t>
-      </w:r>
-      <w:r>
-        <w:br/>
-      </w:r>
-      <w:r>
-        <w:rPr>
-          <w:rStyle w:val="VerbatimChar"/>
-        </w:rPr>
-        <w:t xml:space="preserve">## pred1:paraParasites:round   -0.328  0.221  0.232  0.470  0.488  0.423 -0.343 </w:t>
-      </w:r>
-      <w:r>
-        <w:br/>
-      </w:r>
-      <w:r>
-        <w:rPr>
-          <w:rStyle w:val="VerbatimChar"/>
-        </w:rPr>
-        <w:t xml:space="preserve">##                             pr0.5:P prd1:P pr0.1: pr0.5: prd1:r prPrs: p0.1:P:</w:t>
-      </w:r>
-      <w:r>
-        <w:br/>
-      </w:r>
-      <w:r>
-        <w:rPr>
-          <w:rStyle w:val="VerbatimChar"/>
-        </w:rPr>
-        <w:t xml:space="preserve">## pred0.1                                                                       </w:t>
-      </w:r>
-      <w:r>
-        <w:br/>
-      </w:r>
-      <w:r>
-        <w:rPr>
-          <w:rStyle w:val="VerbatimChar"/>
-        </w:rPr>
-        <w:t xml:space="preserve">## pred0.5                                                                       </w:t>
-      </w:r>
-      <w:r>
-        <w:br/>
-      </w:r>
-      <w:r>
-        <w:rPr>
-          <w:rStyle w:val="VerbatimChar"/>
-        </w:rPr>
-        <w:t xml:space="preserve">## pred1                                                                         </w:t>
-      </w:r>
-      <w:r>
-        <w:br/>
-      </w:r>
-      <w:r>
-        <w:rPr>
-          <w:rStyle w:val="VerbatimChar"/>
-        </w:rPr>
-        <w:t xml:space="preserve">## paraParasites                                                                 </w:t>
-      </w:r>
-      <w:r>
-        <w:br/>
-      </w:r>
-      <w:r>
-        <w:rPr>
-          <w:rStyle w:val="VerbatimChar"/>
-        </w:rPr>
-        <w:t xml:space="preserve">## round                                                                         </w:t>
-      </w:r>
-      <w:r>
-        <w:br/>
-      </w:r>
-      <w:r>
-        <w:rPr>
-          <w:rStyle w:val="VerbatimChar"/>
-        </w:rPr>
-        <w:t xml:space="preserve">## pred0.1:paraParasites                                                         </w:t>
-      </w:r>
-      <w:r>
-        <w:br/>
-      </w:r>
-      <w:r>
-        <w:rPr>
-          <w:rStyle w:val="VerbatimChar"/>
-        </w:rPr>
-        <w:t xml:space="preserve">## pred0.5:paraParasites                                                         </w:t>
-      </w:r>
-      <w:r>
-        <w:br/>
-      </w:r>
-      <w:r>
-        <w:rPr>
-          <w:rStyle w:val="VerbatimChar"/>
-        </w:rPr>
-        <w:t xml:space="preserve">## pred1:paraParasites          0.480                                            </w:t>
-      </w:r>
-      <w:r>
-        <w:br/>
-      </w:r>
-      <w:r>
-        <w:rPr>
-          <w:rStyle w:val="VerbatimChar"/>
-        </w:rPr>
-        <w:t xml:space="preserve">## pred0.1:round                0.256   0.237                                    </w:t>
-      </w:r>
-      <w:r>
-        <w:br/>
-      </w:r>
-      <w:r>
-        <w:rPr>
-          <w:rStyle w:val="VerbatimChar"/>
-        </w:rPr>
-        <w:t xml:space="preserve">## pred0.5:round                0.538   0.249  0.477                             </w:t>
-      </w:r>
-      <w:r>
-        <w:br/>
-      </w:r>
-      <w:r>
-        <w:rPr>
-          <w:rStyle w:val="VerbatimChar"/>
-        </w:rPr>
-        <w:t xml:space="preserve">## pred1:round                  0.260   0.492  0.462  0.484                      </w:t>
-      </w:r>
-      <w:r>
-        <w:br/>
-      </w:r>
-      <w:r>
-        <w:rPr>
-          <w:rStyle w:val="VerbatimChar"/>
-        </w:rPr>
-        <w:t xml:space="preserve">## paraParasites:round          0.569   0.527  0.462  0.484  0.469               </w:t>
-      </w:r>
-      <w:r>
-        <w:br/>
-      </w:r>
-      <w:r>
-        <w:rPr>
-          <w:rStyle w:val="VerbatimChar"/>
-        </w:rPr>
-        <w:t xml:space="preserve">## pred0.1:paraParasites:round -0.394  -0.365 -0.704 -0.336 -0.325 -0.693        </w:t>
-      </w:r>
-      <w:r>
-        <w:br/>
-      </w:r>
-      <w:r>
-        <w:rPr>
-          <w:rStyle w:val="VerbatimChar"/>
-        </w:rPr>
-        <w:t xml:space="preserve">## pred0.5:paraParasites:round -0.783  -0.378 -0.332 -0.696 -0.337 -0.718  0.498 </w:t>
-      </w:r>
-      <w:r>
-        <w:br/>
-      </w:r>
-      <w:r>
-        <w:rPr>
-          <w:rStyle w:val="VerbatimChar"/>
-        </w:rPr>
-        <w:t xml:space="preserve">## pred1:paraParasites:round   -0.352  -0.785 -0.285 -0.299 -0.618 -0.618  0.428 </w:t>
-      </w:r>
-      <w:r>
-        <w:br/>
-      </w:r>
-      <w:r>
-        <w:rPr>
-          <w:rStyle w:val="VerbatimChar"/>
-        </w:rPr>
-        <w:t xml:space="preserve">##                             p0.5:P:</w:t>
-      </w:r>
-      <w:r>
-        <w:br/>
-      </w:r>
-      <w:r>
-        <w:rPr>
-          <w:rStyle w:val="VerbatimChar"/>
-        </w:rPr>
-        <w:t xml:space="preserve">## pred0.1                            </w:t>
-      </w:r>
-      <w:r>
-        <w:br/>
-      </w:r>
-      <w:r>
-        <w:rPr>
-          <w:rStyle w:val="VerbatimChar"/>
-        </w:rPr>
-        <w:t xml:space="preserve">## pred0.5                            </w:t>
-      </w:r>
-      <w:r>
-        <w:br/>
-      </w:r>
-      <w:r>
-        <w:rPr>
-          <w:rStyle w:val="VerbatimChar"/>
-        </w:rPr>
-        <w:t xml:space="preserve">## pred1                              </w:t>
-      </w:r>
-      <w:r>
-        <w:br/>
-      </w:r>
-      <w:r>
-        <w:rPr>
-          <w:rStyle w:val="VerbatimChar"/>
-        </w:rPr>
-        <w:t xml:space="preserve">## paraParasites                      </w:t>
-      </w:r>
-      <w:r>
-        <w:br/>
-      </w:r>
-      <w:r>
-        <w:rPr>
-          <w:rStyle w:val="VerbatimChar"/>
-        </w:rPr>
-        <w:t xml:space="preserve">## round                              </w:t>
-      </w:r>
-      <w:r>
-        <w:br/>
-      </w:r>
-      <w:r>
-        <w:rPr>
-          <w:rStyle w:val="VerbatimChar"/>
-        </w:rPr>
-        <w:t xml:space="preserve">## pred0.1:paraParasites              </w:t>
-      </w:r>
-      <w:r>
-        <w:br/>
-      </w:r>
-      <w:r>
-        <w:rPr>
-          <w:rStyle w:val="VerbatimChar"/>
-        </w:rPr>
-        <w:t xml:space="preserve">## pred0.5:paraParasites              </w:t>
-      </w:r>
-      <w:r>
-        <w:br/>
-      </w:r>
-      <w:r>
-        <w:rPr>
-          <w:rStyle w:val="VerbatimChar"/>
-        </w:rPr>
-        <w:t xml:space="preserve">## pred1:paraParasites                </w:t>
-      </w:r>
-      <w:r>
-        <w:br/>
-      </w:r>
-      <w:r>
-        <w:rPr>
-          <w:rStyle w:val="VerbatimChar"/>
-        </w:rPr>
-        <w:t xml:space="preserve">## pred0.1:round                      </w:t>
-      </w:r>
-      <w:r>
-        <w:br/>
-      </w:r>
-      <w:r>
-        <w:rPr>
-          <w:rStyle w:val="VerbatimChar"/>
-        </w:rPr>
-        <w:t xml:space="preserve">## pred0.5:round                      </w:t>
-      </w:r>
-      <w:r>
-        <w:br/>
-      </w:r>
-      <w:r>
-        <w:rPr>
-          <w:rStyle w:val="VerbatimChar"/>
-        </w:rPr>
-        <w:t xml:space="preserve">## pred1:round                        </w:t>
-      </w:r>
-      <w:r>
-        <w:br/>
-      </w:r>
-      <w:r>
-        <w:rPr>
-          <w:rStyle w:val="VerbatimChar"/>
-        </w:rPr>
-        <w:t xml:space="preserve">## paraParasites:round                </w:t>
-      </w:r>
-      <w:r>
-        <w:br/>
-      </w:r>
-      <w:r>
-        <w:rPr>
-          <w:rStyle w:val="VerbatimChar"/>
-        </w:rPr>
-        <w:t xml:space="preserve">## pred0.1:paraParasites:round        </w:t>
-      </w:r>
-      <w:r>
-        <w:br/>
-      </w:r>
-      <w:r>
-        <w:rPr>
-          <w:rStyle w:val="VerbatimChar"/>
-        </w:rPr>
-        <w:t xml:space="preserve">## pred0.5:paraParasites:round        </w:t>
-      </w:r>
-      <w:r>
-        <w:br/>
-      </w:r>
-      <w:r>
-        <w:rPr>
-          <w:rStyle w:val="VerbatimChar"/>
-        </w:rPr>
-        <w:t xml:space="preserve">## pred1:paraParasites:round    0.444 </w:t>
-      </w:r>
-      <w:r>
-        <w:br/>
-      </w:r>
-      <w:r>
-        <w:rPr>
-          <w:rStyle w:val="VerbatimChar"/>
-        </w:rPr>
-        <w:t xml:space="preserve">## </w:t>
-      </w:r>
-      <w:r>
-        <w:br/>
-      </w:r>
-      <w:r>
-        <w:rPr>
-          <w:rStyle w:val="VerbatimChar"/>
-        </w:rPr>
-        <w:t xml:space="preserve">## Standardized Within-Group Residuals:</w:t>
-      </w:r>
-      <w:r>
-        <w:br/>
-      </w:r>
-      <w:r>
-        <w:rPr>
-          <w:rStyle w:val="VerbatimChar"/>
-        </w:rPr>
-        <w:t xml:space="preserve">##         Min          Q1         Med          Q3         Max </w:t>
-      </w:r>
-      <w:r>
-        <w:br/>
-      </w:r>
-      <w:r>
-        <w:rPr>
-          <w:rStyle w:val="VerbatimChar"/>
-        </w:rPr>
-        <w:t xml:space="preserve">## -2.46632199 -0.57654358  0.02406069  0.42253505  2.59996850 </w:t>
-      </w:r>
-      <w:r>
-        <w:br/>
-      </w:r>
-      <w:r>
-        <w:rPr>
-          <w:rStyle w:val="VerbatimChar"/>
-        </w:rPr>
-        <w:t xml:space="preserve">## </w:t>
-      </w:r>
-      <w:r>
-        <w:br/>
-      </w:r>
-      <w:r>
-        <w:rPr>
-          <w:rStyle w:val="VerbatimChar"/>
-        </w:rPr>
-        <w:t xml:space="preserve">## Number of Observations: 126</w:t>
-      </w:r>
-      <w:r>
-        <w:br/>
-      </w:r>
-      <w:r>
-        <w:rPr>
-          <w:rStyle w:val="VerbatimChar"/>
-        </w:rPr>
-        <w:t xml:space="preserve">## Number of Groups: 47</w:t>
-      </w:r>
-    </w:p>
-    <w:p>
-      <w:pPr>
-        <w:pStyle w:val="SourceCode"/>
-      </w:pPr>
-      <w:r>
-        <w:rPr>
-          <w:rStyle w:val="FunctionTok"/>
-        </w:rPr>
-        <w:t xml:space="preserve">anova</w:t>
-      </w:r>
-      <w:r>
-        <w:rPr>
-          <w:rStyle w:val="NormalTok"/>
-        </w:rPr>
-        <w:t xml:space="preserve">(pmod1)</w:t>
-      </w:r>
-    </w:p>
-    <w:p>
-      <w:pPr>
-        <w:pStyle w:val="SourceCode"/>
-      </w:pPr>
-      <w:r>
-        <w:rPr>
-          <w:rStyle w:val="VerbatimChar"/>
-        </w:rPr>
-        <w:t xml:space="preserve">##                 numDF denDF   F-value p-value</w:t>
-      </w:r>
-      <w:r>
-        <w:br/>
-      </w:r>
-      <w:r>
-        <w:rPr>
-          <w:rStyle w:val="VerbatimChar"/>
-        </w:rPr>
-        <w:t xml:space="preserve">## (Intercept)         1    71 2025.3550  &lt;.0001</w:t>
-      </w:r>
-      <w:r>
-        <w:br/>
-      </w:r>
-      <w:r>
-        <w:rPr>
-          <w:rStyle w:val="VerbatimChar"/>
-        </w:rPr>
-        <w:t xml:space="preserve">## pred                3    39    1.8377  0.1563</w:t>
-      </w:r>
-      <w:r>
-        <w:br/>
-      </w:r>
-      <w:r>
-        <w:rPr>
-          <w:rStyle w:val="VerbatimChar"/>
-        </w:rPr>
-        <w:t xml:space="preserve">## para                1    39    2.8079  0.1018</w:t>
-      </w:r>
-      <w:r>
-        <w:br/>
-      </w:r>
-      <w:r>
-        <w:rPr>
-          <w:rStyle w:val="VerbatimChar"/>
-        </w:rPr>
-        <w:t xml:space="preserve">## round               1    71  131.1455  &lt;.0001</w:t>
-      </w:r>
-      <w:r>
-        <w:br/>
-      </w:r>
-      <w:r>
-        <w:rPr>
-          <w:rStyle w:val="VerbatimChar"/>
-        </w:rPr>
-        <w:t xml:space="preserve">## pred:para           3    39    0.8214  0.4900</w:t>
-      </w:r>
-      <w:r>
-        <w:br/>
-      </w:r>
-      <w:r>
-        <w:rPr>
-          <w:rStyle w:val="VerbatimChar"/>
-        </w:rPr>
-        <w:t xml:space="preserve">## pred:round          3    71    2.2745  0.0873</w:t>
-      </w:r>
-      <w:r>
-        <w:br/>
-      </w:r>
-      <w:r>
-        <w:rPr>
-          <w:rStyle w:val="VerbatimChar"/>
-        </w:rPr>
-        <w:t xml:space="preserve">## para:round          1    71    0.0097  0.9216</w:t>
-      </w:r>
-      <w:r>
-        <w:br/>
-      </w:r>
-      <w:r>
-        <w:rPr>
-          <w:rStyle w:val="VerbatimChar"/>
-        </w:rPr>
-        <w:t xml:space="preserve">## pred:para:round     3    71    1.7527  0.1641</w:t>
-      </w:r>
-    </w:p>
-    <w:p>
-      <w:pPr>
-        <w:pStyle w:val="SourceCode"/>
-      </w:pPr>
-      <w:r>
-        <w:rPr>
-          <w:rStyle w:val="FunctionTok"/>
-        </w:rPr>
-        <w:t xml:space="preserve">lsmeans</w:t>
-      </w:r>
-      <w:r>
-        <w:rPr>
-          <w:rStyle w:val="NormalTok"/>
-        </w:rPr>
-        <w:t xml:space="preserve">(pmod1,pairwise</w:t>
-      </w:r>
-      <w:r>
-        <w:rPr>
-          <w:rStyle w:val="SpecialCharTok"/>
-        </w:rPr>
-        <w:t xml:space="preserve">~</w:t>
-      </w:r>
-      <w:r>
-        <w:rPr>
-          <w:rStyle w:val="NormalTok"/>
-        </w:rPr>
-        <w:t xml:space="preserve">round,</w:t>
-      </w:r>
-      <w:r>
-        <w:rPr>
-          <w:rStyle w:val="AttributeTok"/>
-        </w:rPr>
-        <w:t xml:space="preserve">adjust=</w:t>
-      </w:r>
-      <w:r>
-        <w:rPr>
-          <w:rStyle w:val="StringTok"/>
-        </w:rPr>
-        <w:t xml:space="preserve">"tukey"</w:t>
-      </w:r>
-      <w:r>
-        <w:rPr>
-          <w:rStyle w:val="NormalTok"/>
-        </w:rPr>
-        <w:t xml:space="preserve">)</w:t>
-      </w:r>
-    </w:p>
-    <w:p>
-      <w:pPr>
-        <w:pStyle w:val="SourceCode"/>
-      </w:pPr>
-      <w:r>
-        <w:rPr>
-          <w:rStyle w:val="VerbatimChar"/>
-        </w:rPr>
-        <w:t xml:space="preserve">## NOTE: Results may be misleading due to involvement in interactions</w:t>
-      </w:r>
-    </w:p>
-    <w:p>
-      <w:pPr>
-        <w:pStyle w:val="SourceCode"/>
-      </w:pPr>
-      <w:r>
-        <w:rPr>
-          <w:rStyle w:val="VerbatimChar"/>
-        </w:rPr>
-        <w:t xml:space="preserve">## $lsmeans</w:t>
-      </w:r>
-      <w:r>
-        <w:br/>
-      </w:r>
-      <w:r>
-        <w:rPr>
-          <w:rStyle w:val="VerbatimChar"/>
-        </w:rPr>
-        <w:t xml:space="preserve">##  round lsmean   SE df lower.CL upper.CL</w:t>
-      </w:r>
-      <w:r>
-        <w:br/>
-      </w:r>
-      <w:r>
-        <w:rPr>
-          <w:rStyle w:val="VerbatimChar"/>
-        </w:rPr>
-        <w:t xml:space="preserve">##    5.6   55.5 1.25 39       53       58</w:t>
-      </w:r>
-      <w:r>
-        <w:br/>
-      </w:r>
-      <w:r>
-        <w:rPr>
-          <w:rStyle w:val="VerbatimChar"/>
-        </w:rPr>
-        <w:t xml:space="preserve">## </w:t>
-      </w:r>
-      <w:r>
-        <w:br/>
-      </w:r>
-      <w:r>
-        <w:rPr>
-          <w:rStyle w:val="VerbatimChar"/>
-        </w:rPr>
-        <w:t xml:space="preserve">## Results are averaged over the levels of: pred, para </w:t>
-      </w:r>
-      <w:r>
-        <w:br/>
-      </w:r>
-      <w:r>
-        <w:rPr>
-          <w:rStyle w:val="VerbatimChar"/>
-        </w:rPr>
-        <w:t xml:space="preserve">## Degrees-of-freedom method: containment </w:t>
-      </w:r>
-      <w:r>
-        <w:br/>
-      </w:r>
-      <w:r>
-        <w:rPr>
-          <w:rStyle w:val="VerbatimChar"/>
-        </w:rPr>
-        <w:t xml:space="preserve">## Confidence level used: 0.95 </w:t>
-      </w:r>
-      <w:r>
-        <w:br/>
-      </w:r>
-      <w:r>
-        <w:rPr>
-          <w:rStyle w:val="VerbatimChar"/>
-        </w:rPr>
-        <w:t xml:space="preserve">## </w:t>
-      </w:r>
-      <w:r>
-        <w:br/>
-      </w:r>
-      <w:r>
-        <w:rPr>
-          <w:rStyle w:val="VerbatimChar"/>
-        </w:rPr>
-        <w:t xml:space="preserve">## $contrasts</w:t>
-      </w:r>
-      <w:r>
-        <w:br/>
-      </w:r>
-      <w:r>
-        <w:rPr>
-          <w:rStyle w:val="VerbatimChar"/>
-        </w:rPr>
-        <w:t xml:space="preserve">##  contrast  estimate SE df z.ratio p.value</w:t>
-      </w:r>
-      <w:r>
-        <w:br/>
-      </w:r>
-      <w:r>
-        <w:rPr>
-          <w:rStyle w:val="VerbatimChar"/>
-        </w:rPr>
-        <w:t xml:space="preserve">##  (nothing)   nonEst NA NA      NA      NA</w:t>
-      </w:r>
-      <w:r>
-        <w:br/>
-      </w:r>
-      <w:r>
-        <w:rPr>
-          <w:rStyle w:val="VerbatimChar"/>
-        </w:rPr>
-        <w:t xml:space="preserve">## </w:t>
-      </w:r>
-      <w:r>
-        <w:br/>
-      </w:r>
-      <w:r>
-        <w:rPr>
-          <w:rStyle w:val="VerbatimChar"/>
-        </w:rPr>
-        <w:t xml:space="preserve">## Results are averaged over the levels of: pred, para </w:t>
-      </w:r>
-      <w:r>
-        <w:br/>
-      </w:r>
-      <w:r>
-        <w:rPr>
-          <w:rStyle w:val="VerbatimChar"/>
-        </w:rPr>
-        <w:t xml:space="preserve">## Degrees-of-freedom method: containment</w:t>
-      </w:r>
-    </w:p>
-    <w:p>
-      <w:pPr>
-        <w:pStyle w:val="SourceCode"/>
-      </w:pPr>
-      <w:r>
-        <w:rPr>
-          <w:rStyle w:val="FunctionTok"/>
-        </w:rPr>
-        <w:t xml:space="preserve">lsmeans</w:t>
-      </w:r>
-      <w:r>
-        <w:rPr>
-          <w:rStyle w:val="NormalTok"/>
-        </w:rPr>
-        <w:t xml:space="preserve">(pmod1,pairwise</w:t>
-      </w:r>
-      <w:r>
-        <w:rPr>
-          <w:rStyle w:val="SpecialCharTok"/>
-        </w:rPr>
-        <w:t xml:space="preserve">~</w:t>
-      </w:r>
-      <w:r>
-        <w:rPr>
-          <w:rStyle w:val="NormalTok"/>
-        </w:rPr>
-        <w:t xml:space="preserve">para,</w:t>
-      </w:r>
-      <w:r>
-        <w:rPr>
-          <w:rStyle w:val="AttributeTok"/>
-        </w:rPr>
-        <w:t xml:space="preserve">adjust=</w:t>
-      </w:r>
-      <w:r>
-        <w:rPr>
-          <w:rStyle w:val="StringTok"/>
-        </w:rPr>
-        <w:t xml:space="preserve">"tukey"</w:t>
-      </w:r>
-      <w:r>
-        <w:rPr>
-          <w:rStyle w:val="NormalTok"/>
-        </w:rPr>
-        <w:t xml:space="preserve">)</w:t>
-      </w:r>
-    </w:p>
-    <w:p>
-      <w:pPr>
-        <w:pStyle w:val="SourceCode"/>
-      </w:pPr>
-      <w:r>
-        <w:rPr>
-          <w:rStyle w:val="VerbatimChar"/>
-        </w:rPr>
-        <w:t xml:space="preserve">## NOTE: Results may be misleading due to involvement in interactions</w:t>
-      </w:r>
-    </w:p>
-    <w:p>
-      <w:pPr>
-        <w:pStyle w:val="SourceCode"/>
-      </w:pPr>
-      <w:r>
-        <w:rPr>
-          <w:rStyle w:val="VerbatimChar"/>
-        </w:rPr>
-        <w:t xml:space="preserve">## $lsmeans</w:t>
-      </w:r>
-      <w:r>
-        <w:br/>
-      </w:r>
-      <w:r>
-        <w:rPr>
-          <w:rStyle w:val="VerbatimChar"/>
-        </w:rPr>
-        <w:t xml:space="preserve">##  para         lsmean   SE df lower.CL upper.CL</w:t>
-      </w:r>
-      <w:r>
-        <w:br/>
-      </w:r>
-      <w:r>
-        <w:rPr>
-          <w:rStyle w:val="VerbatimChar"/>
-        </w:rPr>
-        <w:t xml:space="preserve">##  No parasites   53.6 1.75 39     50.1     57.2</w:t>
-      </w:r>
-      <w:r>
-        <w:br/>
-      </w:r>
-      <w:r>
-        <w:rPr>
-          <w:rStyle w:val="VerbatimChar"/>
-        </w:rPr>
-        <w:t xml:space="preserve">##  Parasites      57.4 1.79 39     53.7     61.0</w:t>
-      </w:r>
-      <w:r>
-        <w:br/>
-      </w:r>
-      <w:r>
-        <w:rPr>
-          <w:rStyle w:val="VerbatimChar"/>
-        </w:rPr>
-        <w:t xml:space="preserve">## </w:t>
-      </w:r>
-      <w:r>
-        <w:br/>
-      </w:r>
-      <w:r>
-        <w:rPr>
-          <w:rStyle w:val="VerbatimChar"/>
-        </w:rPr>
-        <w:t xml:space="preserve">## Results are averaged over the levels of: pred </w:t>
-      </w:r>
-      <w:r>
-        <w:br/>
-      </w:r>
-      <w:r>
-        <w:rPr>
-          <w:rStyle w:val="VerbatimChar"/>
-        </w:rPr>
-        <w:t xml:space="preserve">## Degrees-of-freedom method: containment </w:t>
-      </w:r>
-      <w:r>
-        <w:br/>
-      </w:r>
-      <w:r>
-        <w:rPr>
-          <w:rStyle w:val="VerbatimChar"/>
-        </w:rPr>
-        <w:t xml:space="preserve">## Confidence level used: 0.95 </w:t>
-      </w:r>
-      <w:r>
-        <w:br/>
-      </w:r>
-      <w:r>
-        <w:rPr>
-          <w:rStyle w:val="VerbatimChar"/>
-        </w:rPr>
-        <w:t xml:space="preserve">## </w:t>
-      </w:r>
-      <w:r>
-        <w:br/>
-      </w:r>
-      <w:r>
-        <w:rPr>
-          <w:rStyle w:val="VerbatimChar"/>
-        </w:rPr>
-        <w:t xml:space="preserve">## $contrasts</w:t>
-      </w:r>
-      <w:r>
-        <w:br/>
-      </w:r>
-      <w:r>
-        <w:rPr>
-          <w:rStyle w:val="VerbatimChar"/>
-        </w:rPr>
-        <w:t xml:space="preserve">##  contrast                 estimate  SE df t.ratio p.value</w:t>
-      </w:r>
-      <w:r>
-        <w:br/>
-      </w:r>
-      <w:r>
-        <w:rPr>
-          <w:rStyle w:val="VerbatimChar"/>
-        </w:rPr>
-        <w:t xml:space="preserve">##  No parasites - Parasites    -3.72 2.5 39  -1.487  0.1451</w:t>
-      </w:r>
-      <w:r>
-        <w:br/>
-      </w:r>
-      <w:r>
-        <w:rPr>
-          <w:rStyle w:val="VerbatimChar"/>
-        </w:rPr>
-        <w:t xml:space="preserve">## </w:t>
-      </w:r>
-      <w:r>
-        <w:br/>
-      </w:r>
-      <w:r>
-        <w:rPr>
-          <w:rStyle w:val="VerbatimChar"/>
-        </w:rPr>
-        <w:t xml:space="preserve">## Results are averaged over the levels of: pred </w:t>
-      </w:r>
-      <w:r>
-        <w:br/>
-      </w:r>
-      <w:r>
-        <w:rPr>
-          <w:rStyle w:val="VerbatimChar"/>
-        </w:rPr>
-        <w:t xml:space="preserve">## Degrees-of-freedom method: containment</w:t>
+          <w:rStyle w:val="CommentTok"/>
+        </w:rPr>
+        <w:t xml:space="preserve"># lsmeans(pmod1,pairwise~round,adjust="tukey")</w:t>
+      </w:r>
+      <w:r>
+        <w:br/>
+      </w:r>
+      <w:r>
+        <w:rPr>
+          <w:rStyle w:val="CommentTok"/>
+        </w:rPr>
+        <w:t xml:space="preserve"># lsmeans(pmod1,pairwise~para,adjust="tukey")</w:t>
       </w:r>
     </w:p>
     <w:bookmarkEnd w:id="65"/>
@@ -27624,7 +26097,7 @@
         <w:rPr>
           <w:rStyle w:val="VerbatimChar"/>
         </w:rPr>
-        <w:t xml:space="preserve">## Rows: 342 Columns: 16</w:t>
+        <w:t xml:space="preserve">## Rows: 342 Columns: 10</w:t>
       </w:r>
       <w:r>
         <w:br/>
@@ -27651,16 +26124,16 @@
         <w:rPr>
           <w:rStyle w:val="VerbatimChar"/>
         </w:rPr>
-        <w:t xml:space="preserve">## chr  (4): treatment, day, date, metsch</w:t>
-      </w:r>
-      <w:r>
-        <w:br/>
-      </w:r>
-      <w:r>
-        <w:rPr>
-          <w:rStyle w:val="VerbatimChar"/>
-        </w:rPr>
-        <w:t xml:space="preserve">## dbl (12): time, tank, chlorophyll, chaoborus, host density per L, total dens...</w:t>
+        <w:t xml:space="preserve">## chr (4): treatment, day, date, metsch</w:t>
+      </w:r>
+      <w:r>
+        <w:br/>
+      </w:r>
+      <w:r>
+        <w:rPr>
+          <w:rStyle w:val="VerbatimChar"/>
+        </w:rPr>
+        <w:t xml:space="preserve">## dbl (6): time, tank, chlorophyll, chaoborus, chloroln, chlorolog</w:t>
       </w:r>
       <w:r>
         <w:br/>
@@ -28018,205 +26491,61 @@
         <w:rPr>
           <w:rStyle w:val="VerbatimChar"/>
         </w:rPr>
-        <w:t xml:space="preserve">##  host density per L total density per tank chlorophyllperhost </w:t>
-      </w:r>
-      <w:r>
-        <w:br/>
-      </w:r>
-      <w:r>
-        <w:rPr>
-          <w:rStyle w:val="VerbatimChar"/>
-        </w:rPr>
-        <w:t xml:space="preserve">##  Min.   :  0.5      Min.   :  25           Min.   :0.0001338  </w:t>
-      </w:r>
-      <w:r>
-        <w:br/>
-      </w:r>
-      <w:r>
-        <w:rPr>
-          <w:rStyle w:val="VerbatimChar"/>
-        </w:rPr>
-        <w:t xml:space="preserve">##  1st Qu.: 21.5      1st Qu.:1075           1st Qu.:0.0009700  </w:t>
-      </w:r>
-      <w:r>
-        <w:br/>
-      </w:r>
-      <w:r>
-        <w:rPr>
-          <w:rStyle w:val="VerbatimChar"/>
-        </w:rPr>
-        <w:t xml:space="preserve">##  Median : 37.5      Median :1875           Median :0.0026970  </w:t>
-      </w:r>
-      <w:r>
-        <w:br/>
-      </w:r>
-      <w:r>
-        <w:rPr>
-          <w:rStyle w:val="VerbatimChar"/>
-        </w:rPr>
-        <w:t xml:space="preserve">##  Mean   : 40.6      Mean   :2030           Mean   :0.0206587  </w:t>
-      </w:r>
-      <w:r>
-        <w:br/>
-      </w:r>
-      <w:r>
-        <w:rPr>
-          <w:rStyle w:val="VerbatimChar"/>
-        </w:rPr>
-        <w:t xml:space="preserve">##  3rd Qu.: 56.0      3rd Qu.:2800           3rd Qu.:0.0064455  </w:t>
-      </w:r>
-      <w:r>
-        <w:br/>
-      </w:r>
-      <w:r>
-        <w:rPr>
-          <w:rStyle w:val="VerbatimChar"/>
-        </w:rPr>
-        <w:t xml:space="preserve">##  Max.   :166.0      Max.   :8300           Max.   :0.7960000  </w:t>
-      </w:r>
-      <w:r>
-        <w:br/>
-      </w:r>
-      <w:r>
-        <w:rPr>
-          <w:rStyle w:val="VerbatimChar"/>
-        </w:rPr>
-        <w:t xml:space="preserve">##                                                               </w:t>
-      </w:r>
-      <w:r>
-        <w:br/>
-      </w:r>
-      <w:r>
-        <w:rPr>
-          <w:rStyle w:val="VerbatimChar"/>
-        </w:rPr>
-        <w:t xml:space="preserve">##     chloroln         chlorolog       arcchlorohost        chlorohostln    </w:t>
-      </w:r>
-      <w:r>
-        <w:br/>
-      </w:r>
-      <w:r>
-        <w:rPr>
-          <w:rStyle w:val="VerbatimChar"/>
-        </w:rPr>
-        <w:t xml:space="preserve">##  Min.   :-1.0498   Min.   :-0.4559   Min.   :0.0001338   Min.   :-8.9189  </w:t>
-      </w:r>
-      <w:r>
-        <w:br/>
-      </w:r>
-      <w:r>
-        <w:rPr>
-          <w:rStyle w:val="VerbatimChar"/>
-        </w:rPr>
-        <w:t xml:space="preserve">##  1st Qu.: 0.7805   1st Qu.: 0.3390   1st Qu.:0.0009700   1st Qu.:-6.9382  </w:t>
-      </w:r>
-      <w:r>
-        <w:br/>
-      </w:r>
-      <w:r>
-        <w:rPr>
-          <w:rStyle w:val="VerbatimChar"/>
-        </w:rPr>
-        <w:t xml:space="preserve">##  Median : 1.4872   Median : 0.6459   Median :0.0026970   Median :-5.9156  </w:t>
-      </w:r>
-      <w:r>
-        <w:br/>
-      </w:r>
-      <w:r>
-        <w:rPr>
-          <w:rStyle w:val="VerbatimChar"/>
-        </w:rPr>
-        <w:t xml:space="preserve">##  Mean   : 1.4479   Mean   : 0.6288   Mean   :0.0213196   Mean   :-5.7910  </w:t>
-      </w:r>
-      <w:r>
-        <w:br/>
-      </w:r>
-      <w:r>
-        <w:rPr>
-          <w:rStyle w:val="VerbatimChar"/>
-        </w:rPr>
-        <w:t xml:space="preserve">##  3rd Qu.: 2.0659   3rd Qu.: 0.8972   3rd Qu.:0.0064455   3rd Qu.:-5.0445  </w:t>
-      </w:r>
-      <w:r>
-        <w:br/>
-      </w:r>
-      <w:r>
-        <w:rPr>
-          <w:rStyle w:val="VerbatimChar"/>
-        </w:rPr>
-        <w:t xml:space="preserve">##  Max.   : 4.1292   Max.   : 1.7933   Max.   :0.9206579   Max.   :-0.2282  </w:t>
-      </w:r>
-      <w:r>
-        <w:br/>
-      </w:r>
-      <w:r>
-        <w:rPr>
-          <w:rStyle w:val="VerbatimChar"/>
-        </w:rPr>
-        <w:t xml:space="preserve">##                                                                           </w:t>
-      </w:r>
-      <w:r>
-        <w:br/>
-      </w:r>
-      <w:r>
-        <w:rPr>
-          <w:rStyle w:val="VerbatimChar"/>
-        </w:rPr>
-        <w:t xml:space="preserve">##  chlorohostlog     </w:t>
-      </w:r>
-      <w:r>
-        <w:br/>
-      </w:r>
-      <w:r>
-        <w:rPr>
-          <w:rStyle w:val="VerbatimChar"/>
-        </w:rPr>
-        <w:t xml:space="preserve">##  Min.   :-3.87341  </w:t>
-      </w:r>
-      <w:r>
-        <w:br/>
-      </w:r>
-      <w:r>
-        <w:rPr>
-          <w:rStyle w:val="VerbatimChar"/>
-        </w:rPr>
-        <w:t xml:space="preserve">##  1st Qu.:-3.01322  </w:t>
-      </w:r>
-      <w:r>
-        <w:br/>
-      </w:r>
-      <w:r>
-        <w:rPr>
-          <w:rStyle w:val="VerbatimChar"/>
-        </w:rPr>
-        <w:t xml:space="preserve">##  Median :-2.56912  </w:t>
-      </w:r>
-      <w:r>
-        <w:br/>
-      </w:r>
-      <w:r>
-        <w:rPr>
-          <w:rStyle w:val="VerbatimChar"/>
-        </w:rPr>
-        <w:t xml:space="preserve">##  Mean   :-2.51499  </w:t>
-      </w:r>
-      <w:r>
-        <w:br/>
-      </w:r>
-      <w:r>
-        <w:rPr>
-          <w:rStyle w:val="VerbatimChar"/>
-        </w:rPr>
-        <w:t xml:space="preserve">##  3rd Qu.:-2.19081  </w:t>
-      </w:r>
-      <w:r>
-        <w:br/>
-      </w:r>
-      <w:r>
-        <w:rPr>
-          <w:rStyle w:val="VerbatimChar"/>
-        </w:rPr>
-        <w:t xml:space="preserve">##  Max.   :-0.09909  </w:t>
+        <w:t xml:space="preserve">##     chloroln         chlorolog      </w:t>
+      </w:r>
+      <w:r>
+        <w:br/>
+      </w:r>
+      <w:r>
+        <w:rPr>
+          <w:rStyle w:val="VerbatimChar"/>
+        </w:rPr>
+        <w:t xml:space="preserve">##  Min.   :-1.0498   Min.   :-0.4559  </w:t>
+      </w:r>
+      <w:r>
+        <w:br/>
+      </w:r>
+      <w:r>
+        <w:rPr>
+          <w:rStyle w:val="VerbatimChar"/>
+        </w:rPr>
+        <w:t xml:space="preserve">##  1st Qu.: 0.7805   1st Qu.: 0.3390  </w:t>
+      </w:r>
+      <w:r>
+        <w:br/>
+      </w:r>
+      <w:r>
+        <w:rPr>
+          <w:rStyle w:val="VerbatimChar"/>
+        </w:rPr>
+        <w:t xml:space="preserve">##  Median : 1.4872   Median : 0.6459  </w:t>
+      </w:r>
+      <w:r>
+        <w:br/>
+      </w:r>
+      <w:r>
+        <w:rPr>
+          <w:rStyle w:val="VerbatimChar"/>
+        </w:rPr>
+        <w:t xml:space="preserve">##  Mean   : 1.4479   Mean   : 0.6288  </w:t>
+      </w:r>
+      <w:r>
+        <w:br/>
+      </w:r>
+      <w:r>
+        <w:rPr>
+          <w:rStyle w:val="VerbatimChar"/>
+        </w:rPr>
+        <w:t xml:space="preserve">##  3rd Qu.: 2.0659   3rd Qu.: 0.8972  </w:t>
+      </w:r>
+      <w:r>
+        <w:br/>
+      </w:r>
+      <w:r>
+        <w:rPr>
+          <w:rStyle w:val="VerbatimChar"/>
+        </w:rPr>
+        <w:t xml:space="preserve">##  Max.   : 4.1292   Max.   : 1.7933  </w:t>
       </w:r>
       <w:r>
         <w:br/>
@@ -33119,7 +31448,7 @@
         <w:rPr>
           <w:rStyle w:val="VerbatimChar"/>
         </w:rPr>
-        <w:t xml:space="preserve">## Rows: 4495 Columns: 13</w:t>
+        <w:t xml:space="preserve">## Rows: 4495 Columns: 12</w:t>
       </w:r>
       <w:r>
         <w:br/>
@@ -33146,7 +31475,7 @@
         <w:rPr>
           <w:rStyle w:val="VerbatimChar"/>
         </w:rPr>
-        <w:t xml:space="preserve">## chr (7): day, date, treatment, metsch, size, infection, chaoborus_notes</w:t>
+        <w:t xml:space="preserve">## chr (6): day, date, metsch, size, infection, chaoborus_notes</w:t>
       </w:r>
       <w:r>
         <w:br/>

</xml_diff>